<commit_message>
Update setup guide with redis instructions
</commit_message>
<xml_diff>
--- a/docs/Setup Guide for Windows Auto Installer.docx
+++ b/docs/Setup Guide for Windows Auto Installer.docx
@@ -1,6 +1,6 @@
 
 <file path=word/document.xml><?xml version="1.0" encoding="utf-8"?>
-<w:document xmlns:wpc="http://schemas.microsoft.com/office/word/2010/wordprocessingCanvas" xmlns:mc="http://schemas.openxmlformats.org/markup-compatibility/2006" xmlns:o="urn:schemas-microsoft-com:office:office" xmlns:r="http://schemas.openxmlformats.org/officeDocument/2006/relationships" xmlns:m="http://schemas.openxmlformats.org/officeDocument/2006/math" xmlns:v="urn:schemas-microsoft-com:vml" xmlns:wp14="http://schemas.microsoft.com/office/word/2010/wordprocessingDrawing" xmlns:wp="http://schemas.openxmlformats.org/drawingml/2006/wordprocessingDrawing" xmlns:w10="urn:schemas-microsoft-com:office:word" xmlns:w="http://schemas.openxmlformats.org/wordprocessingml/2006/main" xmlns:w14="http://schemas.microsoft.com/office/word/2010/wordml" xmlns:w15="http://schemas.microsoft.com/office/word/2012/wordml" xmlns:wpg="http://schemas.microsoft.com/office/word/2010/wordprocessingGroup" xmlns:wpi="http://schemas.microsoft.com/office/word/2010/wordprocessingInk" xmlns:wne="http://schemas.microsoft.com/office/word/2006/wordml" xmlns:wps="http://schemas.microsoft.com/office/word/2010/wordprocessingShape" mc:Ignorable="w14 w15 wp14">
+<w:document xmlns:wpc="http://schemas.microsoft.com/office/word/2010/wordprocessingCanvas" xmlns:cx="http://schemas.microsoft.com/office/drawing/2014/chartex" xmlns:cx1="http://schemas.microsoft.com/office/drawing/2015/9/8/chartex" xmlns:cx2="http://schemas.microsoft.com/office/drawing/2015/10/21/chartex" xmlns:mc="http://schemas.openxmlformats.org/markup-compatibility/2006" xmlns:o="urn:schemas-microsoft-com:office:office" xmlns:r="http://schemas.openxmlformats.org/officeDocument/2006/relationships" xmlns:m="http://schemas.openxmlformats.org/officeDocument/2006/math" xmlns:v="urn:schemas-microsoft-com:vml" xmlns:wp14="http://schemas.microsoft.com/office/word/2010/wordprocessingDrawing" xmlns:wp="http://schemas.openxmlformats.org/drawingml/2006/wordprocessingDrawing" xmlns:w10="urn:schemas-microsoft-com:office:word" xmlns:w="http://schemas.openxmlformats.org/wordprocessingml/2006/main" xmlns:w14="http://schemas.microsoft.com/office/word/2010/wordml" xmlns:w15="http://schemas.microsoft.com/office/word/2012/wordml" xmlns:w16se="http://schemas.microsoft.com/office/word/2015/wordml/symex" xmlns:wpg="http://schemas.microsoft.com/office/word/2010/wordprocessingGroup" xmlns:wpi="http://schemas.microsoft.com/office/word/2010/wordprocessingInk" xmlns:wne="http://schemas.microsoft.com/office/word/2006/wordml" xmlns:wps="http://schemas.microsoft.com/office/word/2010/wordprocessingShape" mc:Ignorable="w14 w15 w16se wp14">
   <w:body>
     <w:p>
       <w:pPr>
@@ -83,9 +83,11 @@
         </w:numPr>
         <w:jc w:val="both"/>
         <w:rPr>
+          <w:rStyle w:val="Hyperlink"/>
           <w:b/>
           <w:color w:val="FF0000"/>
           <w:sz w:val="44"/>
+          <w:u w:val="none"/>
         </w:rPr>
       </w:pPr>
       <w:r>
@@ -107,24 +109,8 @@
           <w:t>https://www.mongodb.org/downloads</w:t>
         </w:r>
       </w:hyperlink>
-    </w:p>
-    <w:p>
-      <w:pPr>
-        <w:pStyle w:val="ListParagraph"/>
-        <w:jc w:val="both"/>
-      </w:pPr>
-    </w:p>
-    <w:p>
-      <w:pPr>
-        <w:pStyle w:val="ListParagraph"/>
-        <w:jc w:val="both"/>
-      </w:pPr>
-    </w:p>
-    <w:p>
-      <w:pPr>
-        <w:pStyle w:val="ListParagraph"/>
-        <w:jc w:val="both"/>
-      </w:pPr>
+      <w:bookmarkStart w:id="0" w:name="_GoBack"/>
+      <w:bookmarkEnd w:id="0"/>
     </w:p>
     <w:p>
       <w:pPr>
@@ -134,6 +120,102 @@
           <w:numId w:val="1"/>
         </w:numPr>
         <w:jc w:val="both"/>
+        <w:rPr>
+          <w:b/>
+          <w:color w:val="FF0000"/>
+          <w:sz w:val="44"/>
+        </w:rPr>
+      </w:pPr>
+      <w:r>
+        <w:rPr>
+          <w:b/>
+          <w:color w:val="FF0000"/>
+          <w:sz w:val="44"/>
+        </w:rPr>
+        <w:t xml:space="preserve">Download and install </w:t>
+      </w:r>
+      <w:proofErr w:type="spellStart"/>
+      <w:r>
+        <w:rPr>
+          <w:b/>
+          <w:color w:val="FF0000"/>
+          <w:sz w:val="44"/>
+        </w:rPr>
+        <w:t>Redis</w:t>
+      </w:r>
+      <w:proofErr w:type="spellEnd"/>
+      <w:r>
+        <w:rPr>
+          <w:b/>
+          <w:color w:val="FF0000"/>
+          <w:sz w:val="44"/>
+        </w:rPr>
+        <w:t xml:space="preserve"> from</w:t>
+      </w:r>
+      <w:r>
+        <w:rPr>
+          <w:b/>
+          <w:color w:val="FF0000"/>
+          <w:sz w:val="44"/>
+        </w:rPr>
+        <w:t xml:space="preserve"> </w:t>
+      </w:r>
+      <w:hyperlink r:id="rId6" w:history="1">
+        <w:r>
+          <w:rPr>
+            <w:rStyle w:val="Hyperlink"/>
+            <w:b/>
+            <w:color w:val="FF0000"/>
+            <w:sz w:val="44"/>
+          </w:rPr>
+          <w:t>https://github.com/MSOpenTe</w:t>
+        </w:r>
+        <w:r>
+          <w:rPr>
+            <w:rStyle w:val="Hyperlink"/>
+            <w:b/>
+            <w:color w:val="FF0000"/>
+            <w:sz w:val="44"/>
+          </w:rPr>
+          <w:t>c</w:t>
+        </w:r>
+        <w:r>
+          <w:rPr>
+            <w:rStyle w:val="Hyperlink"/>
+            <w:b/>
+            <w:color w:val="FF0000"/>
+            <w:sz w:val="44"/>
+          </w:rPr>
+          <w:t>h/redis/releases</w:t>
+        </w:r>
+      </w:hyperlink>
+    </w:p>
+    <w:p>
+      <w:pPr>
+        <w:pStyle w:val="ListParagraph"/>
+        <w:jc w:val="both"/>
+      </w:pPr>
+    </w:p>
+    <w:p>
+      <w:pPr>
+        <w:pStyle w:val="ListParagraph"/>
+        <w:jc w:val="both"/>
+      </w:pPr>
+    </w:p>
+    <w:p>
+      <w:pPr>
+        <w:pStyle w:val="ListParagraph"/>
+        <w:jc w:val="both"/>
+      </w:pPr>
+    </w:p>
+    <w:p>
+      <w:pPr>
+        <w:pStyle w:val="ListParagraph"/>
+        <w:numPr>
+          <w:ilvl w:val="0"/>
+          <w:numId w:val="1"/>
+        </w:numPr>
+        <w:jc w:val="both"/>
       </w:pPr>
       <w:r>
         <w:t xml:space="preserve">Make sure you have downloaded and installed MongoDB and </w:t>
@@ -147,8 +229,6 @@
       <w:r>
         <w:t>.</w:t>
       </w:r>
-      <w:bookmarkStart w:id="0" w:name="_GoBack"/>
-      <w:bookmarkEnd w:id="0"/>
     </w:p>
     <w:p>
       <w:pPr>
@@ -176,7 +256,7 @@
                     </pic:cNvPicPr>
                   </pic:nvPicPr>
                   <pic:blipFill>
-                    <a:blip r:embed="rId6">
+                    <a:blip r:embed="rId7">
                       <a:extLst>
                         <a:ext uri="{28A0092B-C50C-407E-A947-70E740481C1C}">
                           <a14:useLocalDpi xmlns:a14="http://schemas.microsoft.com/office/drawing/2010/main" val="0"/>
@@ -300,7 +380,7 @@
                     </pic:cNvPicPr>
                   </pic:nvPicPr>
                   <pic:blipFill>
-                    <a:blip r:embed="rId7">
+                    <a:blip r:embed="rId8">
                       <a:extLst>
                         <a:ext uri="{28A0092B-C50C-407E-A947-70E740481C1C}">
                           <a14:useLocalDpi xmlns:a14="http://schemas.microsoft.com/office/drawing/2010/main" val="0"/>
@@ -358,7 +438,7 @@
                     </pic:cNvPicPr>
                   </pic:nvPicPr>
                   <pic:blipFill>
-                    <a:blip r:embed="rId8">
+                    <a:blip r:embed="rId9">
                       <a:extLst>
                         <a:ext uri="{28A0092B-C50C-407E-A947-70E740481C1C}">
                           <a14:useLocalDpi xmlns:a14="http://schemas.microsoft.com/office/drawing/2010/main" val="0"/>
@@ -417,7 +497,7 @@
                     </pic:cNvPicPr>
                   </pic:nvPicPr>
                   <pic:blipFill>
-                    <a:blip r:embed="rId9">
+                    <a:blip r:embed="rId10">
                       <a:extLst>
                         <a:ext uri="{28A0092B-C50C-407E-A947-70E740481C1C}">
                           <a14:useLocalDpi xmlns:a14="http://schemas.microsoft.com/office/drawing/2010/main" val="0"/>
@@ -494,7 +574,7 @@
                     </pic:cNvPicPr>
                   </pic:nvPicPr>
                   <pic:blipFill>
-                    <a:blip r:embed="rId10">
+                    <a:blip r:embed="rId11">
                       <a:extLst>
                         <a:ext uri="{28A0092B-C50C-407E-A947-70E740481C1C}">
                           <a14:useLocalDpi xmlns:a14="http://schemas.microsoft.com/office/drawing/2010/main" val="0"/>
@@ -647,7 +727,7 @@
                     </pic:cNvPicPr>
                   </pic:nvPicPr>
                   <pic:blipFill>
-                    <a:blip r:embed="rId11">
+                    <a:blip r:embed="rId12">
                       <a:extLst>
                         <a:ext uri="{28A0092B-C50C-407E-A947-70E740481C1C}">
                           <a14:useLocalDpi xmlns:a14="http://schemas.microsoft.com/office/drawing/2010/main" val="0"/>
@@ -788,7 +868,7 @@
                     </pic:cNvPicPr>
                   </pic:nvPicPr>
                   <pic:blipFill>
-                    <a:blip r:embed="rId12">
+                    <a:blip r:embed="rId13">
                       <a:extLst>
                         <a:ext uri="{28A0092B-C50C-407E-A947-70E740481C1C}">
                           <a14:useLocalDpi xmlns:a14="http://schemas.microsoft.com/office/drawing/2010/main" val="0"/>
@@ -876,7 +956,7 @@
                     </pic:cNvPicPr>
                   </pic:nvPicPr>
                   <pic:blipFill>
-                    <a:blip r:embed="rId13">
+                    <a:blip r:embed="rId14">
                       <a:extLst>
                         <a:ext uri="{28A0092B-C50C-407E-A947-70E740481C1C}">
                           <a14:useLocalDpi xmlns:a14="http://schemas.microsoft.com/office/drawing/2010/main" val="0"/>
@@ -959,7 +1039,7 @@
 </file>
 
 <file path=word/numbering.xml><?xml version="1.0" encoding="utf-8"?>
-<w:numbering xmlns:wpc="http://schemas.microsoft.com/office/word/2010/wordprocessingCanvas" xmlns:mc="http://schemas.openxmlformats.org/markup-compatibility/2006" xmlns:o="urn:schemas-microsoft-com:office:office" xmlns:r="http://schemas.openxmlformats.org/officeDocument/2006/relationships" xmlns:m="http://schemas.openxmlformats.org/officeDocument/2006/math" xmlns:v="urn:schemas-microsoft-com:vml" xmlns:wp14="http://schemas.microsoft.com/office/word/2010/wordprocessingDrawing" xmlns:wp="http://schemas.openxmlformats.org/drawingml/2006/wordprocessingDrawing" xmlns:w10="urn:schemas-microsoft-com:office:word" xmlns:w="http://schemas.openxmlformats.org/wordprocessingml/2006/main" xmlns:w14="http://schemas.microsoft.com/office/word/2010/wordml" xmlns:w15="http://schemas.microsoft.com/office/word/2012/wordml" xmlns:wpg="http://schemas.microsoft.com/office/word/2010/wordprocessingGroup" xmlns:wpi="http://schemas.microsoft.com/office/word/2010/wordprocessingInk" xmlns:wne="http://schemas.microsoft.com/office/word/2006/wordml" xmlns:wps="http://schemas.microsoft.com/office/word/2010/wordprocessingShape" mc:Ignorable="w14 w15 wp14">
+<w:numbering xmlns:wpc="http://schemas.microsoft.com/office/word/2010/wordprocessingCanvas" xmlns:cx="http://schemas.microsoft.com/office/drawing/2014/chartex" xmlns:cx1="http://schemas.microsoft.com/office/drawing/2015/9/8/chartex" xmlns:cx2="http://schemas.microsoft.com/office/drawing/2015/10/21/chartex" xmlns:mc="http://schemas.openxmlformats.org/markup-compatibility/2006" xmlns:o="urn:schemas-microsoft-com:office:office" xmlns:r="http://schemas.openxmlformats.org/officeDocument/2006/relationships" xmlns:m="http://schemas.openxmlformats.org/officeDocument/2006/math" xmlns:v="urn:schemas-microsoft-com:vml" xmlns:wp14="http://schemas.microsoft.com/office/word/2010/wordprocessingDrawing" xmlns:wp="http://schemas.openxmlformats.org/drawingml/2006/wordprocessingDrawing" xmlns:w10="urn:schemas-microsoft-com:office:word" xmlns:w="http://schemas.openxmlformats.org/wordprocessingml/2006/main" xmlns:w14="http://schemas.microsoft.com/office/word/2010/wordml" xmlns:w15="http://schemas.microsoft.com/office/word/2012/wordml" xmlns:w16se="http://schemas.microsoft.com/office/word/2015/wordml/symex" xmlns:wpg="http://schemas.microsoft.com/office/word/2010/wordprocessingGroup" xmlns:wpi="http://schemas.microsoft.com/office/word/2010/wordprocessingInk" xmlns:wne="http://schemas.microsoft.com/office/word/2006/wordml" xmlns:wps="http://schemas.microsoft.com/office/word/2010/wordprocessingShape" mc:Ignorable="w14 w15 w16se wp14">
   <w:abstractNum w:abstractNumId="0" w15:restartNumberingAfterBreak="0">
     <w:nsid w:val="63131923"/>
     <w:multiLevelType w:val="hybridMultilevel"/>
@@ -1056,7 +1136,7 @@
 </file>
 
 <file path=word/styles.xml><?xml version="1.0" encoding="utf-8"?>
-<w:styles xmlns:mc="http://schemas.openxmlformats.org/markup-compatibility/2006" xmlns:r="http://schemas.openxmlformats.org/officeDocument/2006/relationships" xmlns:w="http://schemas.openxmlformats.org/wordprocessingml/2006/main" xmlns:w14="http://schemas.microsoft.com/office/word/2010/wordml" xmlns:w15="http://schemas.microsoft.com/office/word/2012/wordml" mc:Ignorable="w14 w15">
+<w:styles xmlns:mc="http://schemas.openxmlformats.org/markup-compatibility/2006" xmlns:r="http://schemas.openxmlformats.org/officeDocument/2006/relationships" xmlns:w="http://schemas.openxmlformats.org/wordprocessingml/2006/main" xmlns:w14="http://schemas.microsoft.com/office/word/2010/wordml" xmlns:w15="http://schemas.microsoft.com/office/word/2012/wordml" xmlns:w16se="http://schemas.microsoft.com/office/word/2015/wordml/symex" mc:Ignorable="w14 w15 w16se">
   <w:docDefaults>
     <w:rPrDefault>
       <w:rPr>
@@ -1072,7 +1152,7 @@
       </w:pPr>
     </w:pPrDefault>
   </w:docDefaults>
-  <w:latentStyles w:defLockedState="0" w:defUIPriority="99" w:defSemiHidden="0" w:defUnhideWhenUsed="0" w:defQFormat="0" w:count="371">
+  <w:latentStyles w:defLockedState="0" w:defUIPriority="99" w:defSemiHidden="0" w:defUnhideWhenUsed="0" w:defQFormat="0" w:count="372">
     <w:lsdException w:name="Normal" w:uiPriority="0" w:qFormat="1"/>
     <w:lsdException w:name="heading 1" w:uiPriority="9" w:qFormat="1"/>
     <w:lsdException w:name="heading 2" w:semiHidden="1" w:uiPriority="9" w:unhideWhenUsed="1" w:qFormat="1"/>
@@ -1178,7 +1258,6 @@
     <w:lsdException w:name="HTML Sample" w:semiHidden="1" w:unhideWhenUsed="1"/>
     <w:lsdException w:name="HTML Typewriter" w:semiHidden="1" w:unhideWhenUsed="1"/>
     <w:lsdException w:name="HTML Variable" w:semiHidden="1" w:unhideWhenUsed="1"/>
-    <w:lsdException w:name="Normal Table" w:semiHidden="1" w:unhideWhenUsed="1"/>
     <w:lsdException w:name="annotation subject" w:semiHidden="1" w:unhideWhenUsed="1"/>
     <w:lsdException w:name="No List" w:semiHidden="1" w:unhideWhenUsed="1"/>
     <w:lsdException w:name="Outline List 1" w:semiHidden="1" w:unhideWhenUsed="1"/>
@@ -1225,10 +1304,8 @@
     <w:lsdException w:name="Table Subtle 2" w:semiHidden="1" w:unhideWhenUsed="1"/>
     <w:lsdException w:name="Table Web 1" w:semiHidden="1" w:unhideWhenUsed="1"/>
     <w:lsdException w:name="Table Web 2" w:semiHidden="1" w:unhideWhenUsed="1"/>
-    <w:lsdException w:name="Table Web 3" w:semiHidden="1" w:unhideWhenUsed="1"/>
     <w:lsdException w:name="Balloon Text" w:semiHidden="1" w:unhideWhenUsed="1"/>
     <w:lsdException w:name="Table Grid" w:uiPriority="39"/>
-    <w:lsdException w:name="Table Theme" w:semiHidden="1" w:unhideWhenUsed="1"/>
     <w:lsdException w:name="Placeholder Text" w:semiHidden="1"/>
     <w:lsdException w:name="No Spacing" w:uiPriority="1" w:qFormat="1"/>
     <w:lsdException w:name="Light Shading" w:uiPriority="60"/>
@@ -1444,6 +1521,7 @@
     <w:lsdException w:name="List Table 5 Dark Accent 6" w:uiPriority="50"/>
     <w:lsdException w:name="List Table 6 Colorful Accent 6" w:uiPriority="51"/>
     <w:lsdException w:name="List Table 7 Colorful Accent 6" w:uiPriority="52"/>
+    <w:lsdException w:name="Mention" w:semiHidden="1" w:unhideWhenUsed="1"/>
   </w:latentStyles>
   <w:style w:type="paragraph" w:default="1" w:styleId="Normal">
     <w:name w:val="Normal"/>
@@ -1525,11 +1603,22 @@
     <w:name w:val="Hyperlink"/>
     <w:basedOn w:val="DefaultParagraphFont"/>
     <w:uiPriority w:val="99"/>
-    <w:semiHidden/>
     <w:unhideWhenUsed/>
     <w:rsid w:val="002B52AD"/>
     <w:rPr>
       <w:color w:val="0563C1"/>
+      <w:u w:val="single"/>
+    </w:rPr>
+  </w:style>
+  <w:style w:type="character" w:styleId="FollowedHyperlink">
+    <w:name w:val="FollowedHyperlink"/>
+    <w:basedOn w:val="DefaultParagraphFont"/>
+    <w:uiPriority w:val="99"/>
+    <w:semiHidden/>
+    <w:unhideWhenUsed/>
+    <w:rsid w:val="00053B47"/>
+    <w:rPr>
+      <w:color w:val="954F72" w:themeColor="followedHyperlink"/>
       <w:u w:val="single"/>
     </w:rPr>
   </w:style>

</xml_diff>

<commit_message>
update installation instructions for win auto installer
</commit_message>
<xml_diff>
--- a/docs/Setup Guide for Windows Auto Installer.docx
+++ b/docs/Setup Guide for Windows Auto Installer.docx
@@ -67,6 +67,48 @@
         </w:rPr>
       </w:pPr>
     </w:p>
+    <w:p>
+      <w:pPr>
+        <w:jc w:val="both"/>
+        <w:rPr>
+          <w:color w:val="1F4E79" w:themeColor="accent1" w:themeShade="80"/>
+        </w:rPr>
+      </w:pPr>
+      <w:bookmarkStart w:id="0" w:name="_GoBack"/>
+      <w:r>
+        <w:rPr>
+          <w:color w:val="1F4E79" w:themeColor="accent1" w:themeShade="80"/>
+        </w:rPr>
+        <w:t>Please follow these instructions to setup the MDCS on Windows. This will deploy a test server that you will be able to use to test the different MDCS features. The automatic installer is not meant to deploy production systems.</w:t>
+      </w:r>
+    </w:p>
+    <w:p>
+      <w:pPr>
+        <w:jc w:val="both"/>
+        <w:rPr>
+          <w:color w:val="1F4E79" w:themeColor="accent1" w:themeShade="80"/>
+        </w:rPr>
+      </w:pPr>
+      <w:r>
+        <w:rPr>
+          <w:color w:val="1F4E79" w:themeColor="accent1" w:themeShade="80"/>
+        </w:rPr>
+        <w:t xml:space="preserve">The last steps contain </w:t>
+      </w:r>
+      <w:r>
+        <w:rPr>
+          <w:color w:val="1F4E79" w:themeColor="accent1" w:themeShade="80"/>
+        </w:rPr>
+        <w:t xml:space="preserve">crucial </w:t>
+      </w:r>
+      <w:r>
+        <w:rPr>
+          <w:color w:val="1F4E79" w:themeColor="accent1" w:themeShade="80"/>
+        </w:rPr>
+        <w:t xml:space="preserve">instructions on database initialization and migration. </w:t>
+      </w:r>
+    </w:p>
+    <w:bookmarkEnd w:id="0"/>
     <w:p>
       <w:pPr>
         <w:rPr>
@@ -83,6 +125,81 @@
         </w:numPr>
         <w:jc w:val="both"/>
         <w:rPr>
+          <w:b/>
+          <w:color w:val="FF0000"/>
+          <w:sz w:val="44"/>
+        </w:rPr>
+      </w:pPr>
+      <w:r>
+        <w:rPr>
+          <w:b/>
+          <w:color w:val="FF0000"/>
+          <w:sz w:val="44"/>
+        </w:rPr>
+        <w:t>BACKUP YOUR DATA: Please make a copy of any existing data/</w:t>
+      </w:r>
+      <w:proofErr w:type="spellStart"/>
+      <w:r>
+        <w:rPr>
+          <w:b/>
+          <w:color w:val="FF0000"/>
+          <w:sz w:val="44"/>
+        </w:rPr>
+        <w:t>db</w:t>
+      </w:r>
+      <w:proofErr w:type="spellEnd"/>
+      <w:r>
+        <w:rPr>
+          <w:b/>
+          <w:color w:val="FF0000"/>
+          <w:sz w:val="44"/>
+        </w:rPr>
+        <w:t xml:space="preserve"> folder and </w:t>
+      </w:r>
+      <w:proofErr w:type="spellStart"/>
+      <w:r>
+        <w:rPr>
+          <w:b/>
+          <w:color w:val="FF0000"/>
+          <w:sz w:val="44"/>
+        </w:rPr>
+        <w:t>db.sqlite</w:t>
+      </w:r>
+      <w:proofErr w:type="spellEnd"/>
+      <w:r>
+        <w:rPr>
+          <w:b/>
+          <w:color w:val="FF0000"/>
+          <w:sz w:val="44"/>
+        </w:rPr>
+        <w:t xml:space="preserve"> file </w:t>
+      </w:r>
+      <w:r>
+        <w:rPr>
+          <w:b/>
+          <w:color w:val="FF0000"/>
+          <w:sz w:val="44"/>
+        </w:rPr>
+        <w:t>of</w:t>
+      </w:r>
+      <w:r>
+        <w:rPr>
+          <w:b/>
+          <w:color w:val="FF0000"/>
+          <w:sz w:val="44"/>
+        </w:rPr>
+        <w:t xml:space="preserve"> the destination folder.</w:t>
+      </w:r>
+    </w:p>
+    <w:p>
+      <w:pPr>
+        <w:pStyle w:val="ListParagraph"/>
+        <w:numPr>
+          <w:ilvl w:val="0"/>
+          <w:numId w:val="1"/>
+        </w:numPr>
+        <w:jc w:val="both"/>
+        <w:rPr>
           <w:rStyle w:val="Hyperlink"/>
           <w:b/>
           <w:color w:val="FF0000"/>
@@ -96,7 +213,15 @@
           <w:color w:val="FF0000"/>
           <w:sz w:val="44"/>
         </w:rPr>
-        <w:t xml:space="preserve">Download and install MongoDB 3.x from </w:t>
+        <w:t xml:space="preserve">DOWNLOAD AND INSTALL </w:t>
+      </w:r>
+      <w:r>
+        <w:rPr>
+          <w:b/>
+          <w:color w:val="FF0000"/>
+          <w:sz w:val="44"/>
+        </w:rPr>
+        <w:t xml:space="preserve">MongoDB 3.x from </w:t>
       </w:r>
       <w:hyperlink r:id="rId5" w:history="1">
         <w:r>
@@ -109,8 +234,6 @@
           <w:t>https://www.mongodb.org/downloads</w:t>
         </w:r>
       </w:hyperlink>
-      <w:bookmarkStart w:id="0" w:name="_GoBack"/>
-      <w:bookmarkEnd w:id="0"/>
     </w:p>
     <w:p>
       <w:pPr>
@@ -132,7 +255,15 @@
           <w:color w:val="FF0000"/>
           <w:sz w:val="44"/>
         </w:rPr>
-        <w:t xml:space="preserve">Download and install </w:t>
+        <w:t>DOWNLOAD AND INSTALL</w:t>
+      </w:r>
+      <w:r>
+        <w:rPr>
+          <w:b/>
+          <w:color w:val="FF0000"/>
+          <w:sz w:val="44"/>
+        </w:rPr>
+        <w:t xml:space="preserve"> </w:t>
       </w:r>
       <w:proofErr w:type="spellStart"/>
       <w:r>
@@ -144,6 +275,14 @@
         <w:t>Redis</w:t>
       </w:r>
       <w:proofErr w:type="spellEnd"/>
+      <w:r>
+        <w:rPr>
+          <w:b/>
+          <w:color w:val="FF0000"/>
+          <w:sz w:val="44"/>
+        </w:rPr>
+        <w:t xml:space="preserve"> Server</w:t>
+      </w:r>
       <w:r>
         <w:rPr>
           <w:b/>
@@ -168,44 +307,13 @@
             <w:color w:val="FF0000"/>
             <w:sz w:val="44"/>
           </w:rPr>
-          <w:t>https://github.com/MSOpenTe</w:t>
-        </w:r>
-        <w:r>
-          <w:rPr>
-            <w:rStyle w:val="Hyperlink"/>
-            <w:b/>
-            <w:color w:val="FF0000"/>
-            <w:sz w:val="44"/>
-          </w:rPr>
-          <w:t>c</w:t>
-        </w:r>
-        <w:r>
-          <w:rPr>
-            <w:rStyle w:val="Hyperlink"/>
-            <w:b/>
-            <w:color w:val="FF0000"/>
-            <w:sz w:val="44"/>
-          </w:rPr>
-          <w:t>h/redis/releases</w:t>
+          <w:t>https://github.com/MSOpenTech/redis/releases</w:t>
         </w:r>
       </w:hyperlink>
     </w:p>
     <w:p>
       <w:pPr>
-        <w:pStyle w:val="ListParagraph"/>
-        <w:jc w:val="both"/>
-      </w:pPr>
-    </w:p>
-    <w:p>
-      <w:pPr>
-        <w:pStyle w:val="ListParagraph"/>
-        <w:jc w:val="both"/>
-      </w:pPr>
-    </w:p>
-    <w:p>
-      <w:pPr>
-        <w:pStyle w:val="ListParagraph"/>
-        <w:jc w:val="both"/>
+        <w:ind w:left="360"/>
       </w:pPr>
     </w:p>
     <w:p>
@@ -218,13 +326,13 @@
         <w:jc w:val="both"/>
       </w:pPr>
       <w:r>
-        <w:t xml:space="preserve">Make sure you have downloaded and installed MongoDB and </w:t>
-      </w:r>
-      <w:r>
         <w:t>Double-c</w:t>
       </w:r>
       <w:r>
-        <w:t>lick on setup.exe</w:t>
+        <w:t xml:space="preserve">lick on </w:t>
+      </w:r>
+      <w:r>
+        <w:t>the automatic installer</w:t>
       </w:r>
       <w:r>
         <w:t>.</w:t>
@@ -304,7 +412,14 @@
         <w:jc w:val="both"/>
       </w:pPr>
       <w:r>
-        <w:t xml:space="preserve">A pop-up asking for administrator access will appear. Allow the program to </w:t>
+        <w:lastRenderedPageBreak/>
+        <w:t xml:space="preserve">A pop-up asking for administrator access </w:t>
+      </w:r>
+      <w:r>
+        <w:t>may</w:t>
+      </w:r>
+      <w:r>
+        <w:t xml:space="preserve"> appear. Allow the program to </w:t>
       </w:r>
       <w:r>
         <w:t>run</w:t>
@@ -327,7 +442,17 @@
         </w:rPr>
       </w:pPr>
       <w:r>
-        <w:t xml:space="preserve">Use the setup assistant to install the program. Go to the next step using the ‘Next’ button. </w:t>
+        <w:rPr>
+          <w:b/>
+          <w:color w:val="FF0000"/>
+        </w:rPr>
+        <w:t>Use the setup assistant to install the program. Go to the next step using the ‘Next’ button.</w:t>
+      </w:r>
+      <w:r>
+        <w:rPr>
+          <w:color w:val="FF0000"/>
+        </w:rPr>
+        <w:t xml:space="preserve"> </w:t>
       </w:r>
       <w:r>
         <w:rPr>
@@ -361,7 +486,6 @@
         <w:rPr>
           <w:noProof/>
         </w:rPr>
-        <w:lastRenderedPageBreak/>
         <w:drawing>
           <wp:inline distT="0" distB="0" distL="0" distR="0">
             <wp:extent cx="4953000" cy="3914775"/>
@@ -420,6 +544,7 @@
         <w:rPr>
           <w:noProof/>
         </w:rPr>
+        <w:lastRenderedPageBreak/>
         <w:drawing>
           <wp:inline distT="0" distB="0" distL="0" distR="0">
             <wp:extent cx="4962525" cy="3905250"/>
@@ -478,7 +603,6 @@
         <w:rPr>
           <w:noProof/>
         </w:rPr>
-        <w:lastRenderedPageBreak/>
         <w:drawing>
           <wp:inline distT="0" distB="0" distL="0" distR="0">
             <wp:extent cx="4972050" cy="3924300"/>
@@ -555,7 +679,6 @@
         <w:rPr>
           <w:noProof/>
         </w:rPr>
-        <w:lastRenderedPageBreak/>
         <w:drawing>
           <wp:inline distT="0" distB="0" distL="0" distR="0">
             <wp:extent cx="4981575" cy="3905250"/>
@@ -691,7 +814,6 @@
         <w:jc w:val="both"/>
       </w:pPr>
       <w:r>
-        <w:lastRenderedPageBreak/>
         <w:t>Wait for the installation process to finish.</w:t>
       </w:r>
     </w:p>
@@ -1003,30 +1125,128 @@
         </w:numPr>
       </w:pPr>
       <w:r>
-        <w:t>O</w:t>
-      </w:r>
-      <w:r>
-        <w:t xml:space="preserve">nce you click on the </w:t>
-      </w:r>
-      <w:proofErr w:type="spellStart"/>
-      <w:r>
-        <w:t>mdcs</w:t>
-      </w:r>
-      <w:proofErr w:type="spellEnd"/>
-      <w:r>
-        <w:t xml:space="preserve"> icon, a </w:t>
-      </w:r>
-      <w:r>
-        <w:t xml:space="preserve">web </w:t>
-      </w:r>
-      <w:r>
-        <w:t>browser will open and you will be able to start using the Curator.</w:t>
+        <w:t>Once the MDCS is installed you need to setup the databases:</w:t>
       </w:r>
     </w:p>
     <w:p>
       <w:pPr>
         <w:pStyle w:val="ListParagraph"/>
-      </w:pPr>
+        <w:numPr>
+          <w:ilvl w:val="1"/>
+          <w:numId w:val="1"/>
+        </w:numPr>
+        <w:jc w:val="both"/>
+      </w:pPr>
+      <w:r>
+        <w:rPr>
+          <w:b/>
+          <w:color w:val="FF0000"/>
+        </w:rPr>
+        <w:t>First installation:</w:t>
+      </w:r>
+      <w:r>
+        <w:t xml:space="preserve"> Open the bin folder inside the installation folder and double click on the script called </w:t>
+      </w:r>
+      <w:r>
+        <w:rPr>
+          <w:b/>
+        </w:rPr>
+        <w:t>init_db.bat</w:t>
+      </w:r>
+      <w:r>
+        <w:t xml:space="preserve">. This will create the databases necessary to run the MDCS. It will also ask you to </w:t>
+      </w:r>
+      <w:r>
+        <w:rPr>
+          <w:b/>
+        </w:rPr>
+        <w:t>create an admin user for the MDCS</w:t>
+      </w:r>
+      <w:r>
+        <w:t xml:space="preserve">. You will then be able to access the </w:t>
+      </w:r>
+      <w:r>
+        <w:lastRenderedPageBreak/>
+        <w:t>MDCS with the login and password you have created. Close any command console left open.</w:t>
+      </w:r>
+    </w:p>
+    <w:p>
+      <w:pPr>
+        <w:pStyle w:val="ListParagraph"/>
+        <w:numPr>
+          <w:ilvl w:val="1"/>
+          <w:numId w:val="1"/>
+        </w:numPr>
+        <w:jc w:val="both"/>
+      </w:pPr>
+      <w:r>
+        <w:rPr>
+          <w:b/>
+          <w:color w:val="FF0000"/>
+        </w:rPr>
+        <w:t>Version update:</w:t>
+      </w:r>
+      <w:r>
+        <w:rPr>
+          <w:color w:val="FF0000"/>
+        </w:rPr>
+        <w:t xml:space="preserve"> </w:t>
+      </w:r>
+      <w:r>
+        <w:t>Run the MDCS using the icon added to the Desktop.</w:t>
+      </w:r>
+      <w:r>
+        <w:rPr>
+          <w:color w:val="FF0000"/>
+        </w:rPr>
+        <w:t xml:space="preserve"> </w:t>
+      </w:r>
+      <w:r>
+        <w:t>Then, o</w:t>
+      </w:r>
+      <w:r>
+        <w:t xml:space="preserve">pen the bin folder inside the installation folder and double click on the script called </w:t>
+      </w:r>
+      <w:r>
+        <w:rPr>
+          <w:b/>
+        </w:rPr>
+        <w:t>1_3_to_1_4</w:t>
+      </w:r>
+      <w:r>
+        <w:rPr>
+          <w:b/>
+        </w:rPr>
+        <w:t>.bat</w:t>
+      </w:r>
+      <w:r>
+        <w:t>. This will update the databases necessary to run the new version of the MDCS. Please read all the instructions carefully to avoid any loss of data. Close any command console left open.</w:t>
+      </w:r>
+    </w:p>
+    <w:p>
+      <w:pPr>
+        <w:pStyle w:val="ListParagraph"/>
+        <w:ind w:left="1440"/>
+      </w:pPr>
+    </w:p>
+    <w:p>
+      <w:pPr>
+        <w:pStyle w:val="ListParagraph"/>
+        <w:numPr>
+          <w:ilvl w:val="0"/>
+          <w:numId w:val="1"/>
+        </w:numPr>
+        <w:jc w:val="both"/>
+      </w:pPr>
+      <w:r>
+        <w:t>Now that the system has been installed and setup, you can start using it by clicking the MDCS icon added to the Desktop.</w:t>
+      </w:r>
+      <w:r>
+        <w:t xml:space="preserve"> </w:t>
+      </w:r>
+      <w:r>
+        <w:t>You can stop the MDCS by closing the command consoles opened by the MDCS.</w:t>
+      </w:r>
     </w:p>
     <w:sectPr>
       <w:pgSz w:w="12240" w:h="15840"/>
@@ -1041,13 +1261,13 @@
 <file path=word/numbering.xml><?xml version="1.0" encoding="utf-8"?>
 <w:numbering xmlns:wpc="http://schemas.microsoft.com/office/word/2010/wordprocessingCanvas" xmlns:cx="http://schemas.microsoft.com/office/drawing/2014/chartex" xmlns:cx1="http://schemas.microsoft.com/office/drawing/2015/9/8/chartex" xmlns:cx2="http://schemas.microsoft.com/office/drawing/2015/10/21/chartex" xmlns:mc="http://schemas.openxmlformats.org/markup-compatibility/2006" xmlns:o="urn:schemas-microsoft-com:office:office" xmlns:r="http://schemas.openxmlformats.org/officeDocument/2006/relationships" xmlns:m="http://schemas.openxmlformats.org/officeDocument/2006/math" xmlns:v="urn:schemas-microsoft-com:vml" xmlns:wp14="http://schemas.microsoft.com/office/word/2010/wordprocessingDrawing" xmlns:wp="http://schemas.openxmlformats.org/drawingml/2006/wordprocessingDrawing" xmlns:w10="urn:schemas-microsoft-com:office:word" xmlns:w="http://schemas.openxmlformats.org/wordprocessingml/2006/main" xmlns:w14="http://schemas.microsoft.com/office/word/2010/wordml" xmlns:w15="http://schemas.microsoft.com/office/word/2012/wordml" xmlns:w16se="http://schemas.microsoft.com/office/word/2015/wordml/symex" xmlns:wpg="http://schemas.microsoft.com/office/word/2010/wordprocessingGroup" xmlns:wpi="http://schemas.microsoft.com/office/word/2010/wordprocessingInk" xmlns:wne="http://schemas.microsoft.com/office/word/2006/wordml" xmlns:wps="http://schemas.microsoft.com/office/word/2010/wordprocessingShape" mc:Ignorable="w14 w15 w16se wp14">
   <w:abstractNum w:abstractNumId="0" w15:restartNumberingAfterBreak="0">
-    <w:nsid w:val="63131923"/>
+    <w:nsid w:val="1E6964B0"/>
     <w:multiLevelType w:val="hybridMultilevel"/>
-    <w:tmpl w:val="92A0AEBE"/>
-    <w:lvl w:ilvl="0" w:tplc="0409000F">
+    <w:tmpl w:val="26DE631A"/>
+    <w:lvl w:ilvl="0" w:tplc="A072C23C">
       <w:start w:val="1"/>
       <w:numFmt w:val="decimal"/>
-      <w:lvlText w:val="%1."/>
+      <w:lvlText w:val="%1-"/>
       <w:lvlJc w:val="left"/>
       <w:pPr>
         <w:ind w:left="720" w:hanging="360"/>
@@ -1129,7 +1349,99 @@
       </w:pPr>
     </w:lvl>
   </w:abstractNum>
+  <w:abstractNum w:abstractNumId="1" w15:restartNumberingAfterBreak="0">
+    <w:nsid w:val="63131923"/>
+    <w:multiLevelType w:val="hybridMultilevel"/>
+    <w:tmpl w:val="92A0AEBE"/>
+    <w:lvl w:ilvl="0" w:tplc="0409000F">
+      <w:start w:val="1"/>
+      <w:numFmt w:val="decimal"/>
+      <w:lvlText w:val="%1."/>
+      <w:lvlJc w:val="left"/>
+      <w:pPr>
+        <w:ind w:left="720" w:hanging="360"/>
+      </w:pPr>
+      <w:rPr>
+        <w:rFonts w:hint="default"/>
+      </w:rPr>
+    </w:lvl>
+    <w:lvl w:ilvl="1" w:tplc="04090019">
+      <w:start w:val="1"/>
+      <w:numFmt w:val="lowerLetter"/>
+      <w:lvlText w:val="%2."/>
+      <w:lvlJc w:val="left"/>
+      <w:pPr>
+        <w:ind w:left="1440" w:hanging="360"/>
+      </w:pPr>
+    </w:lvl>
+    <w:lvl w:ilvl="2" w:tplc="0409001B">
+      <w:start w:val="1"/>
+      <w:numFmt w:val="lowerRoman"/>
+      <w:lvlText w:val="%3."/>
+      <w:lvlJc w:val="right"/>
+      <w:pPr>
+        <w:ind w:left="2160" w:hanging="180"/>
+      </w:pPr>
+    </w:lvl>
+    <w:lvl w:ilvl="3" w:tplc="0409000F" w:tentative="1">
+      <w:start w:val="1"/>
+      <w:numFmt w:val="decimal"/>
+      <w:lvlText w:val="%4."/>
+      <w:lvlJc w:val="left"/>
+      <w:pPr>
+        <w:ind w:left="2880" w:hanging="360"/>
+      </w:pPr>
+    </w:lvl>
+    <w:lvl w:ilvl="4" w:tplc="04090019" w:tentative="1">
+      <w:start w:val="1"/>
+      <w:numFmt w:val="lowerLetter"/>
+      <w:lvlText w:val="%5."/>
+      <w:lvlJc w:val="left"/>
+      <w:pPr>
+        <w:ind w:left="3600" w:hanging="360"/>
+      </w:pPr>
+    </w:lvl>
+    <w:lvl w:ilvl="5" w:tplc="0409001B" w:tentative="1">
+      <w:start w:val="1"/>
+      <w:numFmt w:val="lowerRoman"/>
+      <w:lvlText w:val="%6."/>
+      <w:lvlJc w:val="right"/>
+      <w:pPr>
+        <w:ind w:left="4320" w:hanging="180"/>
+      </w:pPr>
+    </w:lvl>
+    <w:lvl w:ilvl="6" w:tplc="0409000F" w:tentative="1">
+      <w:start w:val="1"/>
+      <w:numFmt w:val="decimal"/>
+      <w:lvlText w:val="%7."/>
+      <w:lvlJc w:val="left"/>
+      <w:pPr>
+        <w:ind w:left="5040" w:hanging="360"/>
+      </w:pPr>
+    </w:lvl>
+    <w:lvl w:ilvl="7" w:tplc="04090019" w:tentative="1">
+      <w:start w:val="1"/>
+      <w:numFmt w:val="lowerLetter"/>
+      <w:lvlText w:val="%8."/>
+      <w:lvlJc w:val="left"/>
+      <w:pPr>
+        <w:ind w:left="5760" w:hanging="360"/>
+      </w:pPr>
+    </w:lvl>
+    <w:lvl w:ilvl="8" w:tplc="0409001B" w:tentative="1">
+      <w:start w:val="1"/>
+      <w:numFmt w:val="lowerRoman"/>
+      <w:lvlText w:val="%9."/>
+      <w:lvlJc w:val="right"/>
+      <w:pPr>
+        <w:ind w:left="6480" w:hanging="180"/>
+      </w:pPr>
+    </w:lvl>
+  </w:abstractNum>
   <w:num w:numId="1">
+    <w:abstractNumId w:val="1"/>
+  </w:num>
+  <w:num w:numId="2">
     <w:abstractNumId w:val="0"/>
   </w:num>
 </w:numbering>
@@ -1258,6 +1570,7 @@
     <w:lsdException w:name="HTML Sample" w:semiHidden="1" w:unhideWhenUsed="1"/>
     <w:lsdException w:name="HTML Typewriter" w:semiHidden="1" w:unhideWhenUsed="1"/>
     <w:lsdException w:name="HTML Variable" w:semiHidden="1" w:unhideWhenUsed="1"/>
+    <w:lsdException w:name="Normal Table" w:semiHidden="1" w:unhideWhenUsed="1"/>
     <w:lsdException w:name="annotation subject" w:semiHidden="1" w:unhideWhenUsed="1"/>
     <w:lsdException w:name="No List" w:semiHidden="1" w:unhideWhenUsed="1"/>
     <w:lsdException w:name="Outline List 1" w:semiHidden="1" w:unhideWhenUsed="1"/>
@@ -1304,8 +1617,10 @@
     <w:lsdException w:name="Table Subtle 2" w:semiHidden="1" w:unhideWhenUsed="1"/>
     <w:lsdException w:name="Table Web 1" w:semiHidden="1" w:unhideWhenUsed="1"/>
     <w:lsdException w:name="Table Web 2" w:semiHidden="1" w:unhideWhenUsed="1"/>
+    <w:lsdException w:name="Table Web 3" w:semiHidden="1" w:unhideWhenUsed="1"/>
     <w:lsdException w:name="Balloon Text" w:semiHidden="1" w:unhideWhenUsed="1"/>
     <w:lsdException w:name="Table Grid" w:uiPriority="39"/>
+    <w:lsdException w:name="Table Theme" w:semiHidden="1" w:unhideWhenUsed="1"/>
     <w:lsdException w:name="Placeholder Text" w:semiHidden="1"/>
     <w:lsdException w:name="No Spacing" w:uiPriority="1" w:qFormat="1"/>
     <w:lsdException w:name="Light Shading" w:uiPriority="60"/>

</xml_diff>

<commit_message>
Remove redis instructions for windows installer
</commit_message>
<xml_diff>
--- a/docs/Setup Guide for Windows Auto Installer.docx
+++ b/docs/Setup Guide for Windows Auto Installer.docx
@@ -74,7 +74,6 @@
           <w:color w:val="1F4E79" w:themeColor="accent1" w:themeShade="80"/>
         </w:rPr>
       </w:pPr>
-      <w:bookmarkStart w:id="0" w:name="_GoBack"/>
       <w:r>
         <w:rPr>
           <w:color w:val="1F4E79" w:themeColor="accent1" w:themeShade="80"/>
@@ -108,7 +107,6 @@
         <w:t xml:space="preserve">instructions on database initialization and migration. </w:t>
       </w:r>
     </w:p>
-    <w:bookmarkEnd w:id="0"/>
     <w:p>
       <w:pPr>
         <w:rPr>
@@ -238,10 +236,6 @@
     <w:p>
       <w:pPr>
         <w:pStyle w:val="ListParagraph"/>
-        <w:numPr>
-          <w:ilvl w:val="0"/>
-          <w:numId w:val="1"/>
-        </w:numPr>
         <w:jc w:val="both"/>
         <w:rPr>
           <w:b/>
@@ -249,72 +243,8 @@
           <w:sz w:val="44"/>
         </w:rPr>
       </w:pPr>
-      <w:r>
-        <w:rPr>
-          <w:b/>
-          <w:color w:val="FF0000"/>
-          <w:sz w:val="44"/>
-        </w:rPr>
-        <w:t>DOWNLOAD AND INSTALL</w:t>
-      </w:r>
-      <w:r>
-        <w:rPr>
-          <w:b/>
-          <w:color w:val="FF0000"/>
-          <w:sz w:val="44"/>
-        </w:rPr>
-        <w:t xml:space="preserve"> </w:t>
-      </w:r>
-      <w:proofErr w:type="spellStart"/>
-      <w:r>
-        <w:rPr>
-          <w:b/>
-          <w:color w:val="FF0000"/>
-          <w:sz w:val="44"/>
-        </w:rPr>
-        <w:t>Redis</w:t>
-      </w:r>
-      <w:proofErr w:type="spellEnd"/>
-      <w:r>
-        <w:rPr>
-          <w:b/>
-          <w:color w:val="FF0000"/>
-          <w:sz w:val="44"/>
-        </w:rPr>
-        <w:t xml:space="preserve"> Server</w:t>
-      </w:r>
-      <w:r>
-        <w:rPr>
-          <w:b/>
-          <w:color w:val="FF0000"/>
-          <w:sz w:val="44"/>
-        </w:rPr>
-        <w:t xml:space="preserve"> from</w:t>
-      </w:r>
-      <w:r>
-        <w:rPr>
-          <w:b/>
-          <w:color w:val="FF0000"/>
-          <w:sz w:val="44"/>
-        </w:rPr>
-        <w:t xml:space="preserve"> </w:t>
-      </w:r>
-      <w:hyperlink r:id="rId6" w:history="1">
-        <w:r>
-          <w:rPr>
-            <w:rStyle w:val="Hyperlink"/>
-            <w:b/>
-            <w:color w:val="FF0000"/>
-            <w:sz w:val="44"/>
-          </w:rPr>
-          <w:t>https://github.com/MSOpenTech/redis/releases</w:t>
-        </w:r>
-      </w:hyperlink>
-    </w:p>
-    <w:p>
-      <w:pPr>
-        <w:ind w:left="360"/>
-      </w:pPr>
+      <w:bookmarkStart w:id="0" w:name="_GoBack"/>
+      <w:bookmarkEnd w:id="0"/>
     </w:p>
     <w:p>
       <w:pPr>
@@ -364,7 +294,7 @@
                     </pic:cNvPicPr>
                   </pic:nvPicPr>
                   <pic:blipFill>
-                    <a:blip r:embed="rId7">
+                    <a:blip r:embed="rId6">
                       <a:extLst>
                         <a:ext uri="{28A0092B-C50C-407E-A947-70E740481C1C}">
                           <a14:useLocalDpi xmlns:a14="http://schemas.microsoft.com/office/drawing/2010/main" val="0"/>
@@ -412,7 +342,6 @@
         <w:jc w:val="both"/>
       </w:pPr>
       <w:r>
-        <w:lastRenderedPageBreak/>
         <w:t xml:space="preserve">A pop-up asking for administrator access </w:t>
       </w:r>
       <w:r>
@@ -486,6 +415,7 @@
         <w:rPr>
           <w:noProof/>
         </w:rPr>
+        <w:lastRenderedPageBreak/>
         <w:drawing>
           <wp:inline distT="0" distB="0" distL="0" distR="0">
             <wp:extent cx="4953000" cy="3914775"/>
@@ -504,7 +434,7 @@
                     </pic:cNvPicPr>
                   </pic:nvPicPr>
                   <pic:blipFill>
-                    <a:blip r:embed="rId8">
+                    <a:blip r:embed="rId7">
                       <a:extLst>
                         <a:ext uri="{28A0092B-C50C-407E-A947-70E740481C1C}">
                           <a14:useLocalDpi xmlns:a14="http://schemas.microsoft.com/office/drawing/2010/main" val="0"/>
@@ -544,7 +474,6 @@
         <w:rPr>
           <w:noProof/>
         </w:rPr>
-        <w:lastRenderedPageBreak/>
         <w:drawing>
           <wp:inline distT="0" distB="0" distL="0" distR="0">
             <wp:extent cx="4962525" cy="3905250"/>
@@ -563,7 +492,7 @@
                     </pic:cNvPicPr>
                   </pic:nvPicPr>
                   <pic:blipFill>
-                    <a:blip r:embed="rId9">
+                    <a:blip r:embed="rId8">
                       <a:extLst>
                         <a:ext uri="{28A0092B-C50C-407E-A947-70E740481C1C}">
                           <a14:useLocalDpi xmlns:a14="http://schemas.microsoft.com/office/drawing/2010/main" val="0"/>
@@ -603,6 +532,7 @@
         <w:rPr>
           <w:noProof/>
         </w:rPr>
+        <w:lastRenderedPageBreak/>
         <w:drawing>
           <wp:inline distT="0" distB="0" distL="0" distR="0">
             <wp:extent cx="4972050" cy="3924300"/>
@@ -621,7 +551,7 @@
                     </pic:cNvPicPr>
                   </pic:nvPicPr>
                   <pic:blipFill>
-                    <a:blip r:embed="rId10">
+                    <a:blip r:embed="rId9">
                       <a:extLst>
                         <a:ext uri="{28A0092B-C50C-407E-A947-70E740481C1C}">
                           <a14:useLocalDpi xmlns:a14="http://schemas.microsoft.com/office/drawing/2010/main" val="0"/>
@@ -679,6 +609,7 @@
         <w:rPr>
           <w:noProof/>
         </w:rPr>
+        <w:lastRenderedPageBreak/>
         <w:drawing>
           <wp:inline distT="0" distB="0" distL="0" distR="0">
             <wp:extent cx="4981575" cy="3905250"/>
@@ -697,7 +628,7 @@
                     </pic:cNvPicPr>
                   </pic:nvPicPr>
                   <pic:blipFill>
-                    <a:blip r:embed="rId11">
+                    <a:blip r:embed="rId10">
                       <a:extLst>
                         <a:ext uri="{28A0092B-C50C-407E-A947-70E740481C1C}">
                           <a14:useLocalDpi xmlns:a14="http://schemas.microsoft.com/office/drawing/2010/main" val="0"/>
@@ -814,6 +745,7 @@
         <w:jc w:val="both"/>
       </w:pPr>
       <w:r>
+        <w:lastRenderedPageBreak/>
         <w:t>Wait for the installation process to finish.</w:t>
       </w:r>
     </w:p>
@@ -849,7 +781,7 @@
                     </pic:cNvPicPr>
                   </pic:nvPicPr>
                   <pic:blipFill>
-                    <a:blip r:embed="rId12">
+                    <a:blip r:embed="rId11">
                       <a:extLst>
                         <a:ext uri="{28A0092B-C50C-407E-A947-70E740481C1C}">
                           <a14:useLocalDpi xmlns:a14="http://schemas.microsoft.com/office/drawing/2010/main" val="0"/>
@@ -990,7 +922,7 @@
                     </pic:cNvPicPr>
                   </pic:nvPicPr>
                   <pic:blipFill>
-                    <a:blip r:embed="rId13">
+                    <a:blip r:embed="rId12">
                       <a:extLst>
                         <a:ext uri="{28A0092B-C50C-407E-A947-70E740481C1C}">
                           <a14:useLocalDpi xmlns:a14="http://schemas.microsoft.com/office/drawing/2010/main" val="0"/>
@@ -1078,7 +1010,7 @@
                     </pic:cNvPicPr>
                   </pic:nvPicPr>
                   <pic:blipFill>
-                    <a:blip r:embed="rId14">
+                    <a:blip r:embed="rId13">
                       <a:extLst>
                         <a:ext uri="{28A0092B-C50C-407E-A947-70E740481C1C}">
                           <a14:useLocalDpi xmlns:a14="http://schemas.microsoft.com/office/drawing/2010/main" val="0"/>
@@ -1163,11 +1095,75 @@
         <w:t>create an admin user for the MDCS</w:t>
       </w:r>
       <w:r>
-        <w:t xml:space="preserve">. You will then be able to access the </w:t>
-      </w:r>
-      <w:r>
-        <w:lastRenderedPageBreak/>
-        <w:t>MDCS with the login and password you have created. Close any command console left open.</w:t>
+        <w:t xml:space="preserve">. You will then be able to access the MDCS with the login and password you have created. </w:t>
+      </w:r>
+      <w:r>
+        <w:rPr>
+          <w:b/>
+        </w:rPr>
+        <w:t>At the end of the script</w:t>
+      </w:r>
+      <w:r>
+        <w:rPr>
+          <w:b/>
+        </w:rPr>
+        <w:t xml:space="preserve"> execution</w:t>
+      </w:r>
+      <w:r>
+        <w:rPr>
+          <w:b/>
+        </w:rPr>
+        <w:t xml:space="preserve">, please type </w:t>
+      </w:r>
+      <w:proofErr w:type="spellStart"/>
+      <w:r>
+        <w:rPr>
+          <w:b/>
+        </w:rPr>
+        <w:t>Ctrl+C</w:t>
+      </w:r>
+      <w:proofErr w:type="spellEnd"/>
+      <w:r>
+        <w:rPr>
+          <w:b/>
+        </w:rPr>
+        <w:t xml:space="preserve"> in </w:t>
+      </w:r>
+      <w:r>
+        <w:rPr>
+          <w:b/>
+        </w:rPr>
+        <w:t xml:space="preserve">any </w:t>
+      </w:r>
+      <w:r>
+        <w:rPr>
+          <w:b/>
+        </w:rPr>
+        <w:t xml:space="preserve">console </w:t>
+      </w:r>
+      <w:r>
+        <w:rPr>
+          <w:b/>
+        </w:rPr>
+        <w:t>left open</w:t>
+      </w:r>
+      <w:r>
+        <w:rPr>
+          <w:b/>
+        </w:rPr>
+        <w:t xml:space="preserve"> </w:t>
+      </w:r>
+      <w:r>
+        <w:rPr>
+          <w:b/>
+        </w:rPr>
+        <w:t>and then close it.</w:t>
+      </w:r>
+      <w:r>
+        <w:rPr>
+          <w:b/>
+        </w:rPr>
+        <w:t xml:space="preserve"> Once the databases have been initialized, do not run the initialization script again or it may compromise the data.</w:t>
       </w:r>
     </w:p>
     <w:p>
@@ -1184,6 +1180,7 @@
           <w:b/>
           <w:color w:val="FF0000"/>
         </w:rPr>
+        <w:lastRenderedPageBreak/>
         <w:t>Version update:</w:t>
       </w:r>
       <w:r>
@@ -1193,16 +1190,7 @@
         <w:t xml:space="preserve"> </w:t>
       </w:r>
       <w:r>
-        <w:t>Run the MDCS using the icon added to the Desktop.</w:t>
-      </w:r>
-      <w:r>
-        <w:rPr>
-          <w:color w:val="FF0000"/>
-        </w:rPr>
-        <w:t xml:space="preserve"> </w:t>
-      </w:r>
-      <w:r>
-        <w:t>Then, o</w:t>
+        <w:t>O</w:t>
       </w:r>
       <w:r>
         <w:t xml:space="preserve">pen the bin folder inside the installation folder and double click on the script called </w:t>
@@ -1211,23 +1199,55 @@
         <w:rPr>
           <w:b/>
         </w:rPr>
-        <w:t>1_3_to_1_4</w:t>
-      </w:r>
-      <w:r>
-        <w:rPr>
-          <w:b/>
-        </w:rPr>
-        <w:t>.bat</w:t>
-      </w:r>
-      <w:r>
-        <w:t>. This will update the databases necessary to run the new version of the MDCS. Please read all the instructions carefully to avoid any loss of data. Close any command console left open.</w:t>
-      </w:r>
-    </w:p>
-    <w:p>
-      <w:pPr>
-        <w:pStyle w:val="ListParagraph"/>
-        <w:ind w:left="1440"/>
-      </w:pPr>
+        <w:t>1_3_to_1_4.bat</w:t>
+      </w:r>
+      <w:r>
+        <w:t xml:space="preserve">. This will update the databases necessary to run the new version of the MDCS. Please read all the instructions carefully to avoid any loss of data. </w:t>
+      </w:r>
+      <w:r>
+        <w:rPr>
+          <w:b/>
+        </w:rPr>
+        <w:t>At the end of the script</w:t>
+      </w:r>
+      <w:r>
+        <w:rPr>
+          <w:b/>
+        </w:rPr>
+        <w:t xml:space="preserve"> execution</w:t>
+      </w:r>
+      <w:r>
+        <w:rPr>
+          <w:b/>
+        </w:rPr>
+        <w:t xml:space="preserve">, please type </w:t>
+      </w:r>
+      <w:proofErr w:type="spellStart"/>
+      <w:r>
+        <w:rPr>
+          <w:b/>
+        </w:rPr>
+        <w:t>Ctrl+C</w:t>
+      </w:r>
+      <w:proofErr w:type="spellEnd"/>
+      <w:r>
+        <w:rPr>
+          <w:b/>
+        </w:rPr>
+        <w:t xml:space="preserve"> in any console left open</w:t>
+      </w:r>
+      <w:r>
+        <w:rPr>
+          <w:b/>
+        </w:rPr>
+        <w:t xml:space="preserve"> and then close it.</w:t>
+      </w:r>
+      <w:r>
+        <w:rPr>
+          <w:b/>
+        </w:rPr>
+        <w:t xml:space="preserve"> Once the databases have been updated, do not run the migration script again or it may compromise the data.</w:t>
+      </w:r>
     </w:p>
     <w:p>
       <w:pPr>
@@ -1244,8 +1264,86 @@
       <w:r>
         <w:t xml:space="preserve"> </w:t>
       </w:r>
-      <w:r>
-        <w:t>You can stop the MDCS by closing the command consoles opened by the MDCS.</w:t>
+    </w:p>
+    <w:p>
+      <w:pPr>
+        <w:pStyle w:val="ListParagraph"/>
+        <w:numPr>
+          <w:ilvl w:val="0"/>
+          <w:numId w:val="1"/>
+        </w:numPr>
+        <w:jc w:val="both"/>
+      </w:pPr>
+      <w:r>
+        <w:t xml:space="preserve">You can stop the MDCS by </w:t>
+      </w:r>
+      <w:r>
+        <w:t xml:space="preserve">typing </w:t>
+      </w:r>
+      <w:proofErr w:type="spellStart"/>
+      <w:r>
+        <w:t>Ctrl+C</w:t>
+      </w:r>
+      <w:proofErr w:type="spellEnd"/>
+      <w:r>
+        <w:t xml:space="preserve"> in the consoles opened by the MDCS, and then by closing them. </w:t>
+      </w:r>
+    </w:p>
+    <w:p>
+      <w:pPr>
+        <w:jc w:val="both"/>
+      </w:pPr>
+    </w:p>
+    <w:p>
+      <w:pPr>
+        <w:jc w:val="both"/>
+      </w:pPr>
+      <w:r>
+        <w:t xml:space="preserve">If MongoDB is not closed properly it may result </w:t>
+      </w:r>
+      <w:r>
+        <w:t xml:space="preserve">in </w:t>
+      </w:r>
+      <w:r>
+        <w:t xml:space="preserve">a not empty lock file. If no instance of MongoDB is </w:t>
+      </w:r>
+      <w:r>
+        <w:t xml:space="preserve">currently </w:t>
+      </w:r>
+      <w:r>
+        <w:t>running but the size of the file data\</w:t>
+      </w:r>
+      <w:proofErr w:type="spellStart"/>
+      <w:r>
+        <w:t>db</w:t>
+      </w:r>
+      <w:proofErr w:type="spellEnd"/>
+      <w:r>
+        <w:t>\</w:t>
+      </w:r>
+      <w:proofErr w:type="spellStart"/>
+      <w:r>
+        <w:t>mongod.lock</w:t>
+      </w:r>
+      <w:proofErr w:type="spellEnd"/>
+      <w:r>
+        <w:t xml:space="preserve"> is not 0KB, this could mean that MongoDB was not closed properly. You can just delete the file data\</w:t>
+      </w:r>
+      <w:proofErr w:type="spellStart"/>
+      <w:r>
+        <w:t>db</w:t>
+      </w:r>
+      <w:proofErr w:type="spellEnd"/>
+      <w:r>
+        <w:t>\</w:t>
+      </w:r>
+      <w:proofErr w:type="spellStart"/>
+      <w:r>
+        <w:t>mongod.lock</w:t>
+      </w:r>
+      <w:proofErr w:type="spellEnd"/>
+      <w:r>
+        <w:t xml:space="preserve"> and retry.</w:t>
       </w:r>
     </w:p>
     <w:sectPr>

</xml_diff>

<commit_message>
First run of the MDCS will create the databases
</commit_message>
<xml_diff>
--- a/docs/Setup Guide for Windows Auto Installer.docx
+++ b/docs/Setup Guide for Windows Auto Installer.docx
@@ -243,8 +243,6 @@
           <w:sz w:val="44"/>
         </w:rPr>
       </w:pPr>
-      <w:bookmarkStart w:id="0" w:name="_GoBack"/>
-      <w:bookmarkEnd w:id="0"/>
     </w:p>
     <w:p>
       <w:pPr>
@@ -1077,16 +1075,27 @@
         <w:t>First installation:</w:t>
       </w:r>
       <w:r>
-        <w:t xml:space="preserve"> Open the bin folder inside the installation folder and double click on the script called </w:t>
-      </w:r>
-      <w:r>
-        <w:rPr>
-          <w:b/>
-        </w:rPr>
-        <w:t>init_db.bat</w:t>
-      </w:r>
-      <w:r>
-        <w:t xml:space="preserve">. This will create the databases necessary to run the MDCS. It will also ask you to </w:t>
+        <w:t xml:space="preserve"> </w:t>
+      </w:r>
+      <w:r>
+        <w:t>The first time y</w:t>
+      </w:r>
+      <w:r>
+        <w:t>ou run the MDCS</w:t>
+      </w:r>
+      <w:bookmarkStart w:id="0" w:name="_GoBack"/>
+      <w:bookmarkEnd w:id="0"/>
+      <w:r>
+        <w:t xml:space="preserve">, </w:t>
+      </w:r>
+      <w:r>
+        <w:t>the</w:t>
+      </w:r>
+      <w:r>
+        <w:t xml:space="preserve"> databases will be initialized</w:t>
+      </w:r>
+      <w:r>
+        <w:t xml:space="preserve">. It will also ask you to </w:t>
       </w:r>
       <w:r>
         <w:rPr>
@@ -1096,74 +1105,6 @@
       </w:r>
       <w:r>
         <w:t xml:space="preserve">. You will then be able to access the MDCS with the login and password you have created. </w:t>
-      </w:r>
-      <w:r>
-        <w:rPr>
-          <w:b/>
-        </w:rPr>
-        <w:t>At the end of the script</w:t>
-      </w:r>
-      <w:r>
-        <w:rPr>
-          <w:b/>
-        </w:rPr>
-        <w:t xml:space="preserve"> execution</w:t>
-      </w:r>
-      <w:r>
-        <w:rPr>
-          <w:b/>
-        </w:rPr>
-        <w:t xml:space="preserve">, please type </w:t>
-      </w:r>
-      <w:proofErr w:type="spellStart"/>
-      <w:r>
-        <w:rPr>
-          <w:b/>
-        </w:rPr>
-        <w:t>Ctrl+C</w:t>
-      </w:r>
-      <w:proofErr w:type="spellEnd"/>
-      <w:r>
-        <w:rPr>
-          <w:b/>
-        </w:rPr>
-        <w:t xml:space="preserve"> in </w:t>
-      </w:r>
-      <w:r>
-        <w:rPr>
-          <w:b/>
-        </w:rPr>
-        <w:t xml:space="preserve">any </w:t>
-      </w:r>
-      <w:r>
-        <w:rPr>
-          <w:b/>
-        </w:rPr>
-        <w:t xml:space="preserve">console </w:t>
-      </w:r>
-      <w:r>
-        <w:rPr>
-          <w:b/>
-        </w:rPr>
-        <w:t>left open</w:t>
-      </w:r>
-      <w:r>
-        <w:rPr>
-          <w:b/>
-        </w:rPr>
-        <w:t xml:space="preserve"> </w:t>
-      </w:r>
-      <w:r>
-        <w:rPr>
-          <w:b/>
-        </w:rPr>
-        <w:t>and then close it.</w:t>
-      </w:r>
-      <w:r>
-        <w:rPr>
-          <w:b/>
-        </w:rPr>
-        <w:t xml:space="preserve"> Once the databases have been initialized, do not run the initialization script again or it may compromise the data.</w:t>
       </w:r>
     </w:p>
     <w:p>
@@ -1180,67 +1121,67 @@
           <w:b/>
           <w:color w:val="FF0000"/>
         </w:rPr>
+        <w:t>Version update:</w:t>
+      </w:r>
+      <w:r>
+        <w:rPr>
+          <w:color w:val="FF0000"/>
+        </w:rPr>
+        <w:t xml:space="preserve"> </w:t>
+      </w:r>
+      <w:r>
+        <w:t>O</w:t>
+      </w:r>
+      <w:r>
+        <w:t xml:space="preserve">pen the bin folder inside the installation folder and double click on the script called </w:t>
+      </w:r>
+      <w:r>
+        <w:rPr>
+          <w:b/>
+        </w:rPr>
+        <w:t>1_3_to_1_4.bat</w:t>
+      </w:r>
+      <w:r>
+        <w:t xml:space="preserve">. This will update the databases necessary to run the new version of the MDCS. Please read all the instructions carefully to avoid any loss of data. </w:t>
+      </w:r>
+      <w:r>
+        <w:rPr>
+          <w:b/>
+        </w:rPr>
+        <w:t>At the end of the script execution</w:t>
+      </w:r>
+      <w:r>
+        <w:rPr>
+          <w:b/>
+        </w:rPr>
+        <w:t xml:space="preserve">, please type </w:t>
+      </w:r>
+      <w:proofErr w:type="spellStart"/>
+      <w:r>
+        <w:rPr>
+          <w:b/>
+        </w:rPr>
+        <w:t>Ctrl+C</w:t>
+      </w:r>
+      <w:proofErr w:type="spellEnd"/>
+      <w:r>
+        <w:rPr>
+          <w:b/>
+        </w:rPr>
+        <w:t xml:space="preserve"> in any console left open</w:t>
+      </w:r>
+      <w:r>
+        <w:rPr>
+          <w:b/>
+        </w:rPr>
+        <w:t xml:space="preserve"> and then </w:t>
+      </w:r>
+      <w:r>
+        <w:rPr>
+          <w:b/>
+        </w:rPr>
         <w:lastRenderedPageBreak/>
-        <w:t>Version update:</w:t>
-      </w:r>
-      <w:r>
-        <w:rPr>
-          <w:color w:val="FF0000"/>
-        </w:rPr>
-        <w:t xml:space="preserve"> </w:t>
-      </w:r>
-      <w:r>
-        <w:t>O</w:t>
-      </w:r>
-      <w:r>
-        <w:t xml:space="preserve">pen the bin folder inside the installation folder and double click on the script called </w:t>
-      </w:r>
-      <w:r>
-        <w:rPr>
-          <w:b/>
-        </w:rPr>
-        <w:t>1_3_to_1_4.bat</w:t>
-      </w:r>
-      <w:r>
-        <w:t xml:space="preserve">. This will update the databases necessary to run the new version of the MDCS. Please read all the instructions carefully to avoid any loss of data. </w:t>
-      </w:r>
-      <w:r>
-        <w:rPr>
-          <w:b/>
-        </w:rPr>
-        <w:t>At the end of the script</w:t>
-      </w:r>
-      <w:r>
-        <w:rPr>
-          <w:b/>
-        </w:rPr>
-        <w:t xml:space="preserve"> execution</w:t>
-      </w:r>
-      <w:r>
-        <w:rPr>
-          <w:b/>
-        </w:rPr>
-        <w:t xml:space="preserve">, please type </w:t>
-      </w:r>
-      <w:proofErr w:type="spellStart"/>
-      <w:r>
-        <w:rPr>
-          <w:b/>
-        </w:rPr>
-        <w:t>Ctrl+C</w:t>
-      </w:r>
-      <w:proofErr w:type="spellEnd"/>
-      <w:r>
-        <w:rPr>
-          <w:b/>
-        </w:rPr>
-        <w:t xml:space="preserve"> in any console left open</w:t>
-      </w:r>
-      <w:r>
-        <w:rPr>
-          <w:b/>
-        </w:rPr>
-        <w:t xml:space="preserve"> and then close it.</w:t>
+        <w:t>close it.</w:t>
       </w:r>
       <w:r>
         <w:rPr>

</xml_diff>

<commit_message>
Update setup doc for Win
</commit_message>
<xml_diff>
--- a/docs/Setup Guide for Windows Auto Installer.docx
+++ b/docs/Setup Guide for Windows Auto Installer.docx
@@ -106,6 +106,266 @@
         </w:rPr>
         <w:t xml:space="preserve">instructions on database initialization and migration. </w:t>
       </w:r>
+    </w:p>
+    <w:p>
+      <w:pPr>
+        <w:rPr>
+          <w:color w:val="1F4E79" w:themeColor="accent1" w:themeShade="80"/>
+        </w:rPr>
+      </w:pPr>
+      <w:r>
+        <w:rPr>
+          <w:color w:val="1F4E79" w:themeColor="accent1" w:themeShade="80"/>
+        </w:rPr>
+        <w:br w:type="page"/>
+      </w:r>
+    </w:p>
+    <w:sdt>
+      <w:sdtPr>
+        <w:id w:val="2020816502"/>
+        <w:docPartObj>
+          <w:docPartGallery w:val="Table of Contents"/>
+          <w:docPartUnique/>
+        </w:docPartObj>
+      </w:sdtPr>
+      <w:sdtEndPr>
+        <w:rPr>
+          <w:rFonts w:asciiTheme="minorHAnsi" w:eastAsiaTheme="minorHAnsi" w:hAnsiTheme="minorHAnsi" w:cstheme="minorBidi"/>
+          <w:b/>
+          <w:bCs/>
+          <w:noProof/>
+          <w:color w:val="auto"/>
+          <w:sz w:val="22"/>
+          <w:szCs w:val="22"/>
+        </w:rPr>
+      </w:sdtEndPr>
+      <w:sdtContent>
+        <w:p>
+          <w:pPr>
+            <w:pStyle w:val="TOCHeading"/>
+          </w:pPr>
+          <w:r>
+            <w:t>Contents</w:t>
+          </w:r>
+          <w:bookmarkStart w:id="0" w:name="_GoBack"/>
+          <w:bookmarkEnd w:id="0"/>
+        </w:p>
+        <w:p>
+          <w:pPr>
+            <w:pStyle w:val="TOC1"/>
+            <w:tabs>
+              <w:tab w:val="left" w:pos="440"/>
+              <w:tab w:val="right" w:leader="dot" w:pos="9350"/>
+            </w:tabs>
+            <w:rPr>
+              <w:rFonts w:eastAsiaTheme="minorEastAsia"/>
+              <w:noProof/>
+            </w:rPr>
+          </w:pPr>
+          <w:r>
+            <w:fldChar w:fldCharType="begin"/>
+          </w:r>
+          <w:r>
+            <w:instrText xml:space="preserve"> TOC \o "1-3" \h \z \u </w:instrText>
+          </w:r>
+          <w:r>
+            <w:fldChar w:fldCharType="separate"/>
+          </w:r>
+          <w:hyperlink w:anchor="_Toc457486304" w:history="1">
+            <w:r>
+              <w:rPr>
+                <w:rStyle w:val="Hyperlink"/>
+                <w:noProof/>
+              </w:rPr>
+              <w:t>1-</w:t>
+            </w:r>
+            <w:r>
+              <w:rPr>
+                <w:rFonts w:eastAsiaTheme="minorEastAsia"/>
+                <w:noProof/>
+              </w:rPr>
+              <w:tab/>
+            </w:r>
+            <w:r>
+              <w:rPr>
+                <w:rStyle w:val="Hyperlink"/>
+                <w:noProof/>
+              </w:rPr>
+              <w:t>Installation Instructions</w:t>
+            </w:r>
+            <w:r>
+              <w:rPr>
+                <w:noProof/>
+                <w:webHidden/>
+              </w:rPr>
+              <w:tab/>
+            </w:r>
+            <w:r>
+              <w:rPr>
+                <w:noProof/>
+                <w:webHidden/>
+              </w:rPr>
+              <w:fldChar w:fldCharType="begin"/>
+            </w:r>
+            <w:r>
+              <w:rPr>
+                <w:noProof/>
+                <w:webHidden/>
+              </w:rPr>
+              <w:instrText xml:space="preserve"> PAGEREF _Toc457486304 \h </w:instrText>
+            </w:r>
+            <w:r>
+              <w:rPr>
+                <w:noProof/>
+                <w:webHidden/>
+              </w:rPr>
+            </w:r>
+            <w:r>
+              <w:rPr>
+                <w:noProof/>
+                <w:webHidden/>
+              </w:rPr>
+              <w:fldChar w:fldCharType="separate"/>
+            </w:r>
+            <w:r>
+              <w:rPr>
+                <w:noProof/>
+                <w:webHidden/>
+              </w:rPr>
+              <w:t>3</w:t>
+            </w:r>
+            <w:r>
+              <w:rPr>
+                <w:noProof/>
+                <w:webHidden/>
+              </w:rPr>
+              <w:fldChar w:fldCharType="end"/>
+            </w:r>
+          </w:hyperlink>
+        </w:p>
+        <w:p>
+          <w:pPr>
+            <w:pStyle w:val="TOC1"/>
+            <w:tabs>
+              <w:tab w:val="left" w:pos="440"/>
+              <w:tab w:val="right" w:leader="dot" w:pos="9350"/>
+            </w:tabs>
+            <w:rPr>
+              <w:rFonts w:eastAsiaTheme="minorEastAsia"/>
+              <w:noProof/>
+            </w:rPr>
+          </w:pPr>
+          <w:hyperlink w:anchor="_Toc457486305" w:history="1">
+            <w:r>
+              <w:rPr>
+                <w:rStyle w:val="Hyperlink"/>
+                <w:noProof/>
+              </w:rPr>
+              <w:t>2-</w:t>
+            </w:r>
+            <w:r>
+              <w:rPr>
+                <w:rFonts w:eastAsiaTheme="minorEastAsia"/>
+                <w:noProof/>
+              </w:rPr>
+              <w:tab/>
+            </w:r>
+            <w:r>
+              <w:rPr>
+                <w:rStyle w:val="Hyperlink"/>
+                <w:noProof/>
+              </w:rPr>
+              <w:t>Known issues</w:t>
+            </w:r>
+            <w:r>
+              <w:rPr>
+                <w:noProof/>
+                <w:webHidden/>
+              </w:rPr>
+              <w:tab/>
+            </w:r>
+            <w:r>
+              <w:rPr>
+                <w:noProof/>
+                <w:webHidden/>
+              </w:rPr>
+              <w:fldChar w:fldCharType="begin"/>
+            </w:r>
+            <w:r>
+              <w:rPr>
+                <w:noProof/>
+                <w:webHidden/>
+              </w:rPr>
+              <w:instrText xml:space="preserve"> PAGEREF _Toc457486305 \h </w:instrText>
+            </w:r>
+            <w:r>
+              <w:rPr>
+                <w:noProof/>
+                <w:webHidden/>
+              </w:rPr>
+            </w:r>
+            <w:r>
+              <w:rPr>
+                <w:noProof/>
+                <w:webHidden/>
+              </w:rPr>
+              <w:fldChar w:fldCharType="separate"/>
+            </w:r>
+            <w:r>
+              <w:rPr>
+                <w:noProof/>
+                <w:webHidden/>
+              </w:rPr>
+              <w:t>10</w:t>
+            </w:r>
+            <w:r>
+              <w:rPr>
+                <w:noProof/>
+                <w:webHidden/>
+              </w:rPr>
+              <w:fldChar w:fldCharType="end"/>
+            </w:r>
+          </w:hyperlink>
+        </w:p>
+        <w:p>
+          <w:r>
+            <w:rPr>
+              <w:b/>
+              <w:bCs/>
+              <w:noProof/>
+            </w:rPr>
+            <w:fldChar w:fldCharType="end"/>
+          </w:r>
+        </w:p>
+      </w:sdtContent>
+    </w:sdt>
+    <w:p>
+      <w:pPr>
+        <w:rPr>
+          <w:color w:val="1F4E79" w:themeColor="accent1" w:themeShade="80"/>
+        </w:rPr>
+      </w:pPr>
+      <w:r>
+        <w:rPr>
+          <w:color w:val="1F4E79" w:themeColor="accent1" w:themeShade="80"/>
+        </w:rPr>
+        <w:br w:type="page"/>
+      </w:r>
+    </w:p>
+    <w:p>
+      <w:pPr>
+        <w:pStyle w:val="Heading1"/>
+        <w:numPr>
+          <w:ilvl w:val="0"/>
+          <w:numId w:val="3"/>
+        </w:numPr>
+      </w:pPr>
+      <w:bookmarkStart w:id="1" w:name="_Toc457486304"/>
+      <w:r>
+        <w:lastRenderedPageBreak/>
+        <w:t>Installation Instructions</w:t>
+      </w:r>
+      <w:bookmarkEnd w:id="1"/>
     </w:p>
     <w:p>
       <w:pPr>
@@ -221,7 +481,7 @@
         </w:rPr>
         <w:t xml:space="preserve">MongoDB 3.x from </w:t>
       </w:r>
-      <w:hyperlink r:id="rId5" w:history="1">
+      <w:hyperlink r:id="rId6" w:history="1">
         <w:r>
           <w:rPr>
             <w:rStyle w:val="Hyperlink"/>
@@ -275,7 +535,7 @@
           <w:noProof/>
         </w:rPr>
         <w:drawing>
-          <wp:inline distT="0" distB="0" distL="0" distR="0">
+          <wp:inline distT="0" distB="0" distL="0" distR="0" wp14:anchorId="287EA6F3" wp14:editId="1DD78109">
             <wp:extent cx="5934075" cy="1819275"/>
             <wp:effectExtent l="0" t="0" r="9525" b="9525"/>
             <wp:docPr id="1" name="Picture 1"/>
@@ -292,7 +552,7 @@
                     </pic:cNvPicPr>
                   </pic:nvPicPr>
                   <pic:blipFill>
-                    <a:blip r:embed="rId6">
+                    <a:blip r:embed="rId7">
                       <a:extLst>
                         <a:ext uri="{28A0092B-C50C-407E-A947-70E740481C1C}">
                           <a14:useLocalDpi xmlns:a14="http://schemas.microsoft.com/office/drawing/2010/main" val="0"/>
@@ -415,7 +675,7 @@
         </w:rPr>
         <w:lastRenderedPageBreak/>
         <w:drawing>
-          <wp:inline distT="0" distB="0" distL="0" distR="0">
+          <wp:inline distT="0" distB="0" distL="0" distR="0" wp14:anchorId="6F7DF80E" wp14:editId="4EA21D5B">
             <wp:extent cx="4953000" cy="3914775"/>
             <wp:effectExtent l="0" t="0" r="0" b="9525"/>
             <wp:docPr id="2" name="Picture 2"/>
@@ -432,7 +692,7 @@
                     </pic:cNvPicPr>
                   </pic:nvPicPr>
                   <pic:blipFill>
-                    <a:blip r:embed="rId7">
+                    <a:blip r:embed="rId8">
                       <a:extLst>
                         <a:ext uri="{28A0092B-C50C-407E-A947-70E740481C1C}">
                           <a14:useLocalDpi xmlns:a14="http://schemas.microsoft.com/office/drawing/2010/main" val="0"/>
@@ -473,7 +733,7 @@
           <w:noProof/>
         </w:rPr>
         <w:drawing>
-          <wp:inline distT="0" distB="0" distL="0" distR="0">
+          <wp:inline distT="0" distB="0" distL="0" distR="0" wp14:anchorId="3C4D1808" wp14:editId="749FBAED">
             <wp:extent cx="4962525" cy="3905250"/>
             <wp:effectExtent l="0" t="0" r="9525" b="0"/>
             <wp:docPr id="3" name="Picture 3"/>
@@ -490,7 +750,7 @@
                     </pic:cNvPicPr>
                   </pic:nvPicPr>
                   <pic:blipFill>
-                    <a:blip r:embed="rId8">
+                    <a:blip r:embed="rId9">
                       <a:extLst>
                         <a:ext uri="{28A0092B-C50C-407E-A947-70E740481C1C}">
                           <a14:useLocalDpi xmlns:a14="http://schemas.microsoft.com/office/drawing/2010/main" val="0"/>
@@ -532,7 +792,7 @@
         </w:rPr>
         <w:lastRenderedPageBreak/>
         <w:drawing>
-          <wp:inline distT="0" distB="0" distL="0" distR="0">
+          <wp:inline distT="0" distB="0" distL="0" distR="0" wp14:anchorId="2ED31600" wp14:editId="72FFDA3C">
             <wp:extent cx="4972050" cy="3924300"/>
             <wp:effectExtent l="0" t="0" r="0" b="0"/>
             <wp:docPr id="4" name="Picture 4"/>
@@ -549,7 +809,7 @@
                     </pic:cNvPicPr>
                   </pic:nvPicPr>
                   <pic:blipFill>
-                    <a:blip r:embed="rId9">
+                    <a:blip r:embed="rId10">
                       <a:extLst>
                         <a:ext uri="{28A0092B-C50C-407E-A947-70E740481C1C}">
                           <a14:useLocalDpi xmlns:a14="http://schemas.microsoft.com/office/drawing/2010/main" val="0"/>
@@ -609,7 +869,7 @@
         </w:rPr>
         <w:lastRenderedPageBreak/>
         <w:drawing>
-          <wp:inline distT="0" distB="0" distL="0" distR="0">
+          <wp:inline distT="0" distB="0" distL="0" distR="0" wp14:anchorId="5C6420A3" wp14:editId="0844FC56">
             <wp:extent cx="4981575" cy="3905250"/>
             <wp:effectExtent l="0" t="0" r="9525" b="0"/>
             <wp:docPr id="5" name="Picture 5"/>
@@ -626,7 +886,7 @@
                     </pic:cNvPicPr>
                   </pic:nvPicPr>
                   <pic:blipFill>
-                    <a:blip r:embed="rId10">
+                    <a:blip r:embed="rId11">
                       <a:extLst>
                         <a:ext uri="{28A0092B-C50C-407E-A947-70E740481C1C}">
                           <a14:useLocalDpi xmlns:a14="http://schemas.microsoft.com/office/drawing/2010/main" val="0"/>
@@ -762,7 +1022,7 @@
           <w:noProof/>
         </w:rPr>
         <w:drawing>
-          <wp:inline distT="0" distB="0" distL="0" distR="0">
+          <wp:inline distT="0" distB="0" distL="0" distR="0" wp14:anchorId="59913107" wp14:editId="3212C5D1">
             <wp:extent cx="4953000" cy="3924300"/>
             <wp:effectExtent l="0" t="0" r="0" b="0"/>
             <wp:docPr id="6" name="Picture 6"/>
@@ -779,7 +1039,7 @@
                     </pic:cNvPicPr>
                   </pic:nvPicPr>
                   <pic:blipFill>
-                    <a:blip r:embed="rId11">
+                    <a:blip r:embed="rId12">
                       <a:extLst>
                         <a:ext uri="{28A0092B-C50C-407E-A947-70E740481C1C}">
                           <a14:useLocalDpi xmlns:a14="http://schemas.microsoft.com/office/drawing/2010/main" val="0"/>
@@ -903,7 +1163,7 @@
           <w:noProof/>
         </w:rPr>
         <w:drawing>
-          <wp:inline distT="0" distB="0" distL="0" distR="0">
+          <wp:inline distT="0" distB="0" distL="0" distR="0" wp14:anchorId="153BA876" wp14:editId="2CBA7FEC">
             <wp:extent cx="4937760" cy="3840480"/>
             <wp:effectExtent l="0" t="0" r="0" b="7620"/>
             <wp:docPr id="7" name="Picture 7"/>
@@ -920,7 +1180,7 @@
                     </pic:cNvPicPr>
                   </pic:nvPicPr>
                   <pic:blipFill>
-                    <a:blip r:embed="rId12">
+                    <a:blip r:embed="rId13">
                       <a:extLst>
                         <a:ext uri="{28A0092B-C50C-407E-A947-70E740481C1C}">
                           <a14:useLocalDpi xmlns:a14="http://schemas.microsoft.com/office/drawing/2010/main" val="0"/>
@@ -991,7 +1251,7 @@
           <w:noProof/>
         </w:rPr>
         <w:drawing>
-          <wp:inline distT="0" distB="0" distL="0" distR="0">
+          <wp:inline distT="0" distB="0" distL="0" distR="0" wp14:anchorId="09CA5E66" wp14:editId="3394247B">
             <wp:extent cx="1038225" cy="942975"/>
             <wp:effectExtent l="0" t="0" r="9525" b="9525"/>
             <wp:docPr id="8" name="Picture 8"/>
@@ -1008,7 +1268,7 @@
                     </pic:cNvPicPr>
                   </pic:nvPicPr>
                   <pic:blipFill>
-                    <a:blip r:embed="rId13">
+                    <a:blip r:embed="rId14">
                       <a:extLst>
                         <a:ext uri="{28A0092B-C50C-407E-A947-70E740481C1C}">
                           <a14:useLocalDpi xmlns:a14="http://schemas.microsoft.com/office/drawing/2010/main" val="0"/>
@@ -1083,8 +1343,6 @@
       <w:r>
         <w:t>ou run the MDCS</w:t>
       </w:r>
-      <w:bookmarkStart w:id="0" w:name="_GoBack"/>
-      <w:bookmarkEnd w:id="0"/>
       <w:r>
         <w:t xml:space="preserve">, </w:t>
       </w:r>
@@ -1231,12 +1489,45 @@
       </w:r>
     </w:p>
     <w:p>
+      <w:r>
+        <w:br w:type="page"/>
+      </w:r>
+    </w:p>
+    <w:p>
       <w:pPr>
         <w:jc w:val="both"/>
       </w:pPr>
     </w:p>
     <w:p>
       <w:pPr>
+        <w:pStyle w:val="Heading1"/>
+        <w:numPr>
+          <w:ilvl w:val="0"/>
+          <w:numId w:val="3"/>
+        </w:numPr>
+      </w:pPr>
+      <w:bookmarkStart w:id="2" w:name="_Toc457486305"/>
+      <w:r>
+        <w:t>Known issues</w:t>
+      </w:r>
+      <w:bookmarkEnd w:id="2"/>
+    </w:p>
+    <w:p/>
+    <w:p>
+      <w:pPr>
+        <w:rPr>
+          <w:b/>
+        </w:rPr>
+      </w:pPr>
+      <w:r>
+        <w:rPr>
+          <w:b/>
+        </w:rPr>
+        <w:t>MongoDB lock</w:t>
+      </w:r>
+    </w:p>
+    <w:p>
+      <w:pPr>
         <w:jc w:val="both"/>
       </w:pPr>
       <w:r>
@@ -1285,6 +1576,52 @@
       <w:proofErr w:type="spellEnd"/>
       <w:r>
         <w:t xml:space="preserve"> and retry.</w:t>
+      </w:r>
+    </w:p>
+    <w:p>
+      <w:pPr>
+        <w:jc w:val="both"/>
+        <w:rPr>
+          <w:b/>
+        </w:rPr>
+      </w:pPr>
+      <w:r>
+        <w:rPr>
+          <w:b/>
+        </w:rPr>
+        <w:t>Links/Buttons not working</w:t>
+      </w:r>
+      <w:r>
+        <w:rPr>
+          <w:b/>
+        </w:rPr>
+        <w:t xml:space="preserve"> after update</w:t>
+      </w:r>
+      <w:r>
+        <w:rPr>
+          <w:b/>
+        </w:rPr>
+        <w:t>:</w:t>
+      </w:r>
+    </w:p>
+    <w:p>
+      <w:pPr>
+        <w:jc w:val="both"/>
+      </w:pPr>
+      <w:r>
+        <w:t xml:space="preserve">In the case of an update, the MDCS links </w:t>
+      </w:r>
+      <w:r>
+        <w:t>and</w:t>
+      </w:r>
+      <w:r>
+        <w:t xml:space="preserve"> buttons may not work as expected. It may mean that the cache needs to be </w:t>
+      </w:r>
+      <w:r>
+        <w:t>emptied</w:t>
+      </w:r>
+      <w:r>
+        <w:t>. In most browsers you can clear the cache of the current page by pressing Ctrl+F5. This will reload the page and empty the cache.</w:t>
       </w:r>
     </w:p>
     <w:sectPr>
@@ -1389,6 +1726,95 @@
     </w:lvl>
   </w:abstractNum>
   <w:abstractNum w:abstractNumId="1" w15:restartNumberingAfterBreak="0">
+    <w:nsid w:val="29AB4A3B"/>
+    <w:multiLevelType w:val="hybridMultilevel"/>
+    <w:tmpl w:val="FEF0EF32"/>
+    <w:lvl w:ilvl="0" w:tplc="3550A302">
+      <w:start w:val="1"/>
+      <w:numFmt w:val="decimal"/>
+      <w:lvlText w:val="%1-"/>
+      <w:lvlJc w:val="left"/>
+      <w:pPr>
+        <w:ind w:left="720" w:hanging="360"/>
+      </w:pPr>
+      <w:rPr>
+        <w:rFonts w:hint="default"/>
+      </w:rPr>
+    </w:lvl>
+    <w:lvl w:ilvl="1" w:tplc="04090019" w:tentative="1">
+      <w:start w:val="1"/>
+      <w:numFmt w:val="lowerLetter"/>
+      <w:lvlText w:val="%2."/>
+      <w:lvlJc w:val="left"/>
+      <w:pPr>
+        <w:ind w:left="1440" w:hanging="360"/>
+      </w:pPr>
+    </w:lvl>
+    <w:lvl w:ilvl="2" w:tplc="0409001B" w:tentative="1">
+      <w:start w:val="1"/>
+      <w:numFmt w:val="lowerRoman"/>
+      <w:lvlText w:val="%3."/>
+      <w:lvlJc w:val="right"/>
+      <w:pPr>
+        <w:ind w:left="2160" w:hanging="180"/>
+      </w:pPr>
+    </w:lvl>
+    <w:lvl w:ilvl="3" w:tplc="0409000F" w:tentative="1">
+      <w:start w:val="1"/>
+      <w:numFmt w:val="decimal"/>
+      <w:lvlText w:val="%4."/>
+      <w:lvlJc w:val="left"/>
+      <w:pPr>
+        <w:ind w:left="2880" w:hanging="360"/>
+      </w:pPr>
+    </w:lvl>
+    <w:lvl w:ilvl="4" w:tplc="04090019" w:tentative="1">
+      <w:start w:val="1"/>
+      <w:numFmt w:val="lowerLetter"/>
+      <w:lvlText w:val="%5."/>
+      <w:lvlJc w:val="left"/>
+      <w:pPr>
+        <w:ind w:left="3600" w:hanging="360"/>
+      </w:pPr>
+    </w:lvl>
+    <w:lvl w:ilvl="5" w:tplc="0409001B" w:tentative="1">
+      <w:start w:val="1"/>
+      <w:numFmt w:val="lowerRoman"/>
+      <w:lvlText w:val="%6."/>
+      <w:lvlJc w:val="right"/>
+      <w:pPr>
+        <w:ind w:left="4320" w:hanging="180"/>
+      </w:pPr>
+    </w:lvl>
+    <w:lvl w:ilvl="6" w:tplc="0409000F" w:tentative="1">
+      <w:start w:val="1"/>
+      <w:numFmt w:val="decimal"/>
+      <w:lvlText w:val="%7."/>
+      <w:lvlJc w:val="left"/>
+      <w:pPr>
+        <w:ind w:left="5040" w:hanging="360"/>
+      </w:pPr>
+    </w:lvl>
+    <w:lvl w:ilvl="7" w:tplc="04090019" w:tentative="1">
+      <w:start w:val="1"/>
+      <w:numFmt w:val="lowerLetter"/>
+      <w:lvlText w:val="%8."/>
+      <w:lvlJc w:val="left"/>
+      <w:pPr>
+        <w:ind w:left="5760" w:hanging="360"/>
+      </w:pPr>
+    </w:lvl>
+    <w:lvl w:ilvl="8" w:tplc="0409001B" w:tentative="1">
+      <w:start w:val="1"/>
+      <w:numFmt w:val="lowerRoman"/>
+      <w:lvlText w:val="%9."/>
+      <w:lvlJc w:val="right"/>
+      <w:pPr>
+        <w:ind w:left="6480" w:hanging="180"/>
+      </w:pPr>
+    </w:lvl>
+  </w:abstractNum>
+  <w:abstractNum w:abstractNumId="2" w15:restartNumberingAfterBreak="0">
     <w:nsid w:val="63131923"/>
     <w:multiLevelType w:val="hybridMultilevel"/>
     <w:tmpl w:val="92A0AEBE"/>
@@ -1478,10 +1904,13 @@
     </w:lvl>
   </w:abstractNum>
   <w:num w:numId="1">
-    <w:abstractNumId w:val="1"/>
+    <w:abstractNumId w:val="2"/>
   </w:num>
   <w:num w:numId="2">
     <w:abstractNumId w:val="0"/>
+  </w:num>
+  <w:num w:numId="3">
+    <w:abstractNumId w:val="1"/>
   </w:num>
 </w:numbering>
 </file>
@@ -1976,6 +2405,30 @@
       <w:u w:val="single"/>
     </w:rPr>
   </w:style>
+  <w:style w:type="paragraph" w:styleId="TOCHeading">
+    <w:name w:val="TOC Heading"/>
+    <w:basedOn w:val="Heading1"/>
+    <w:next w:val="Normal"/>
+    <w:uiPriority w:val="39"/>
+    <w:unhideWhenUsed/>
+    <w:qFormat/>
+    <w:rsid w:val="00B46DFD"/>
+    <w:pPr>
+      <w:outlineLvl w:val="9"/>
+    </w:pPr>
+  </w:style>
+  <w:style w:type="paragraph" w:styleId="TOC1">
+    <w:name w:val="toc 1"/>
+    <w:basedOn w:val="Normal"/>
+    <w:next w:val="Normal"/>
+    <w:autoRedefine/>
+    <w:uiPriority w:val="39"/>
+    <w:unhideWhenUsed/>
+    <w:rsid w:val="00B46DFD"/>
+    <w:pPr>
+      <w:spacing w:after="100"/>
+    </w:pPr>
+  </w:style>
 </w:styles>
 </file>
 
@@ -2238,4 +2691,16 @@
     </a:ext>
   </a:extLst>
 </a:theme>
+</file>
+
+<file path=customXml/item1.xml><?xml version="1.0" encoding="utf-8"?>
+<b:Sources xmlns:b="http://schemas.openxmlformats.org/officeDocument/2006/bibliography" xmlns="http://schemas.openxmlformats.org/officeDocument/2006/bibliography" SelectedStyle="\APASixthEditionOfficeOnline.xsl" StyleName="APA" Version="6"/>
+</file>
+
+<file path=customXml/itemProps1.xml><?xml version="1.0" encoding="utf-8"?>
+<ds:datastoreItem xmlns:ds="http://schemas.openxmlformats.org/officeDocument/2006/customXml" ds:itemID="{9EC571FF-C9AC-4E3B-ACB5-18D3280352E6}">
+  <ds:schemaRefs>
+    <ds:schemaRef ds:uri="http://schemas.openxmlformats.org/officeDocument/2006/bibliography"/>
+  </ds:schemaRefs>
+</ds:datastoreItem>
 </file>
</xml_diff>

<commit_message>
Add instructions regarding running instances
</commit_message>
<xml_diff>
--- a/docs/Setup Guide for Windows Auto Installer.docx
+++ b/docs/Setup Guide for Windows Auto Installer.docx
@@ -92,7 +92,53 @@
         <w:rPr>
           <w:color w:val="1F4E79" w:themeColor="accent1" w:themeShade="80"/>
         </w:rPr>
-        <w:t xml:space="preserve">The last steps contain </w:t>
+        <w:t>Please stop any running instance of the MDCS or MongoDB before starting</w:t>
+      </w:r>
+      <w:r>
+        <w:rPr>
+          <w:color w:val="1F4E79" w:themeColor="accent1" w:themeShade="80"/>
+        </w:rPr>
+        <w:t xml:space="preserve"> the installation</w:t>
+      </w:r>
+      <w:r>
+        <w:rPr>
+          <w:color w:val="1F4E79" w:themeColor="accent1" w:themeShade="80"/>
+        </w:rPr>
+        <w:t>.</w:t>
+      </w:r>
+    </w:p>
+    <w:p>
+      <w:pPr>
+        <w:jc w:val="both"/>
+        <w:rPr>
+          <w:color w:val="1F4E79" w:themeColor="accent1" w:themeShade="80"/>
+        </w:rPr>
+      </w:pPr>
+      <w:r>
+        <w:rPr>
+          <w:color w:val="1F4E79" w:themeColor="accent1" w:themeShade="80"/>
+        </w:rPr>
+        <w:t xml:space="preserve">The last </w:t>
+      </w:r>
+      <w:r>
+        <w:rPr>
+          <w:color w:val="1F4E79" w:themeColor="accent1" w:themeShade="80"/>
+        </w:rPr>
+        <w:t xml:space="preserve">installation </w:t>
+      </w:r>
+      <w:bookmarkStart w:id="0" w:name="_GoBack"/>
+      <w:bookmarkEnd w:id="0"/>
+      <w:r>
+        <w:rPr>
+          <w:color w:val="1F4E79" w:themeColor="accent1" w:themeShade="80"/>
+        </w:rPr>
+        <w:t xml:space="preserve">steps contain </w:t>
+      </w:r>
+      <w:r>
+        <w:rPr>
+          <w:color w:val="1F4E79" w:themeColor="accent1" w:themeShade="80"/>
+        </w:rPr>
+        <w:t xml:space="preserve">some </w:t>
       </w:r>
       <w:r>
         <w:rPr>
@@ -122,6 +168,12 @@
     </w:p>
     <w:sdt>
       <w:sdtPr>
+        <w:rPr>
+          <w:rFonts w:asciiTheme="minorHAnsi" w:eastAsiaTheme="minorHAnsi" w:hAnsiTheme="minorHAnsi" w:cstheme="minorBidi"/>
+          <w:color w:val="auto"/>
+          <w:sz w:val="22"/>
+          <w:szCs w:val="22"/>
+        </w:rPr>
         <w:id w:val="2020816502"/>
         <w:docPartObj>
           <w:docPartGallery w:val="Table of Contents"/>
@@ -130,13 +182,9 @@
       </w:sdtPr>
       <w:sdtEndPr>
         <w:rPr>
-          <w:rFonts w:asciiTheme="minorHAnsi" w:eastAsiaTheme="minorHAnsi" w:hAnsiTheme="minorHAnsi" w:cstheme="minorBidi"/>
           <w:b/>
           <w:bCs/>
           <w:noProof/>
-          <w:color w:val="auto"/>
-          <w:sz w:val="22"/>
-          <w:szCs w:val="22"/>
         </w:rPr>
       </w:sdtEndPr>
       <w:sdtContent>
@@ -147,8 +195,6 @@
           <w:r>
             <w:t>Contents</w:t>
           </w:r>
-          <w:bookmarkStart w:id="0" w:name="_GoBack"/>
-          <w:bookmarkEnd w:id="0"/>
         </w:p>
         <w:p>
           <w:pPr>
@@ -394,43 +440,7 @@
           <w:color w:val="FF0000"/>
           <w:sz w:val="44"/>
         </w:rPr>
-        <w:t>BACKUP YOUR DATA: Please make a copy of any existing data/</w:t>
-      </w:r>
-      <w:proofErr w:type="spellStart"/>
-      <w:r>
-        <w:rPr>
-          <w:b/>
-          <w:color w:val="FF0000"/>
-          <w:sz w:val="44"/>
-        </w:rPr>
-        <w:t>db</w:t>
-      </w:r>
-      <w:proofErr w:type="spellEnd"/>
-      <w:r>
-        <w:rPr>
-          <w:b/>
-          <w:color w:val="FF0000"/>
-          <w:sz w:val="44"/>
-        </w:rPr>
-        <w:t xml:space="preserve"> folder and </w:t>
-      </w:r>
-      <w:proofErr w:type="spellStart"/>
-      <w:r>
-        <w:rPr>
-          <w:b/>
-          <w:color w:val="FF0000"/>
-          <w:sz w:val="44"/>
-        </w:rPr>
-        <w:t>db.sqlite</w:t>
-      </w:r>
-      <w:proofErr w:type="spellEnd"/>
-      <w:r>
-        <w:rPr>
-          <w:b/>
-          <w:color w:val="FF0000"/>
-          <w:sz w:val="44"/>
-        </w:rPr>
-        <w:t xml:space="preserve"> file </w:t>
+        <w:t xml:space="preserve">BACKUP YOUR DATA: Please make a copy of any existing data/db folder and db.sqlite file </w:t>
       </w:r>
       <w:r>
         <w:rPr>
@@ -646,23 +656,7 @@
           <w:b/>
           <w:color w:val="FF0000"/>
         </w:rPr>
-        <w:t>If installed into ‘Program Files’, the program will have to be run with admin permissions (right click on the ‘</w:t>
-      </w:r>
-      <w:proofErr w:type="spellStart"/>
-      <w:r>
-        <w:rPr>
-          <w:b/>
-          <w:color w:val="FF0000"/>
-        </w:rPr>
-        <w:t>mdcs</w:t>
-      </w:r>
-      <w:proofErr w:type="spellEnd"/>
-      <w:r>
-        <w:rPr>
-          <w:b/>
-          <w:color w:val="FF0000"/>
-        </w:rPr>
-        <w:t>’ shortcut and click on ‘run as an administrator’).</w:t>
+        <w:t>If installed into ‘Program Files’, the program will have to be run with admin permissions (right click on the ‘mdcs’ shortcut and click on ‘run as an administrator’).</w:t>
       </w:r>
     </w:p>
     <w:p>
@@ -1414,19 +1408,11 @@
         </w:rPr>
         <w:t xml:space="preserve">, please type </w:t>
       </w:r>
-      <w:proofErr w:type="spellStart"/>
-      <w:r>
-        <w:rPr>
-          <w:b/>
-        </w:rPr>
-        <w:t>Ctrl+C</w:t>
-      </w:r>
-      <w:proofErr w:type="spellEnd"/>
-      <w:r>
-        <w:rPr>
-          <w:b/>
-        </w:rPr>
-        <w:t xml:space="preserve"> in any console left open</w:t>
+      <w:r>
+        <w:rPr>
+          <w:b/>
+        </w:rPr>
+        <w:t>Ctrl+C in any console left open</w:t>
       </w:r>
       <w:r>
         <w:rPr>
@@ -1477,15 +1463,7 @@
         <w:t xml:space="preserve">You can stop the MDCS by </w:t>
       </w:r>
       <w:r>
-        <w:t xml:space="preserve">typing </w:t>
-      </w:r>
-      <w:proofErr w:type="spellStart"/>
-      <w:r>
-        <w:t>Ctrl+C</w:t>
-      </w:r>
-      <w:proofErr w:type="spellEnd"/>
-      <w:r>
-        <w:t xml:space="preserve"> in the consoles opened by the MDCS, and then by closing them. </w:t>
+        <w:t xml:space="preserve">typing Ctrl+C in the consoles opened by the MDCS, and then by closing them. </w:t>
       </w:r>
     </w:p>
     <w:p>
@@ -1543,39 +1521,7 @@
         <w:t xml:space="preserve">currently </w:t>
       </w:r>
       <w:r>
-        <w:t>running but the size of the file data\</w:t>
-      </w:r>
-      <w:proofErr w:type="spellStart"/>
-      <w:r>
-        <w:t>db</w:t>
-      </w:r>
-      <w:proofErr w:type="spellEnd"/>
-      <w:r>
-        <w:t>\</w:t>
-      </w:r>
-      <w:proofErr w:type="spellStart"/>
-      <w:r>
-        <w:t>mongod.lock</w:t>
-      </w:r>
-      <w:proofErr w:type="spellEnd"/>
-      <w:r>
-        <w:t xml:space="preserve"> is not 0KB, this could mean that MongoDB was not closed properly. You can just delete the file data\</w:t>
-      </w:r>
-      <w:proofErr w:type="spellStart"/>
-      <w:r>
-        <w:t>db</w:t>
-      </w:r>
-      <w:proofErr w:type="spellEnd"/>
-      <w:r>
-        <w:t>\</w:t>
-      </w:r>
-      <w:proofErr w:type="spellStart"/>
-      <w:r>
-        <w:t>mongod.lock</w:t>
-      </w:r>
-      <w:proofErr w:type="spellEnd"/>
-      <w:r>
-        <w:t xml:space="preserve"> and retry.</w:t>
+        <w:t>running but the size of the file data\db\mongod.lock is not 0KB, this could mean that MongoDB was not closed properly. You can just delete the file data\db\mongod.lock and retry.</w:t>
       </w:r>
     </w:p>
     <w:p>
@@ -2698,7 +2644,7 @@
 </file>
 
 <file path=customXml/itemProps1.xml><?xml version="1.0" encoding="utf-8"?>
-<ds:datastoreItem xmlns:ds="http://schemas.openxmlformats.org/officeDocument/2006/customXml" ds:itemID="{9EC571FF-C9AC-4E3B-ACB5-18D3280352E6}">
+<ds:datastoreItem xmlns:ds="http://schemas.openxmlformats.org/officeDocument/2006/customXml" ds:itemID="{A3E98F48-A27A-4938-ABD1-5A9DDB15CE0B}">
   <ds:schemaRefs>
     <ds:schemaRef ds:uri="http://schemas.openxmlformats.org/officeDocument/2006/bibliography"/>
   </ds:schemaRefs>

</xml_diff>